<commit_message>
progress on memomry bloc1
</commit_message>
<xml_diff>
--- a/Referentiel_master_RNCP/MEMOIRE/BLOC1/_Bloc1 RNCP Ingenieur en science des donnees Gaetan Corin.docx
+++ b/Referentiel_master_RNCP/MEMOIRE/BLOC1/_Bloc1 RNCP Ingenieur en science des donnees Gaetan Corin.docx
@@ -28,12 +28,12 @@
             <wp:extent cx="1966913" cy="557501"/>
             <wp:effectExtent b="0" l="0" r="0" t="0"/>
             <wp:wrapNone/>
-            <wp:docPr id="2" name="image2.png"/>
+            <wp:docPr id="4" name="image6.png"/>
             <a:graphic>
               <a:graphicData uri="http://schemas.openxmlformats.org/drawingml/2006/picture">
                 <pic:pic>
                   <pic:nvPicPr>
-                    <pic:cNvPr id="0" name="image2.png"/>
+                    <pic:cNvPr id="0" name="image6.png"/>
                     <pic:cNvPicPr preferRelativeResize="0"/>
                   </pic:nvPicPr>
                   <pic:blipFill>
@@ -70,12 +70,12 @@
             <wp:extent cx="1230743" cy="1217462"/>
             <wp:effectExtent b="0" l="0" r="0" t="0"/>
             <wp:wrapNone/>
-            <wp:docPr id="1" name="image1.png"/>
+            <wp:docPr id="3" name="image5.png"/>
             <a:graphic>
               <a:graphicData uri="http://schemas.openxmlformats.org/drawingml/2006/picture">
                 <pic:pic>
                   <pic:nvPicPr>
-                    <pic:cNvPr id="0" name="image1.png"/>
+                    <pic:cNvPr id="0" name="image5.png"/>
                     <pic:cNvPicPr preferRelativeResize="0"/>
                   </pic:nvPicPr>
                   <pic:blipFill>
@@ -792,7 +792,7 @@
     </w:p>
     <w:sdt>
       <w:sdtPr>
-        <w:id w:val="-1712471436"/>
+        <w:id w:val="28491615"/>
         <w:docPartObj>
           <w:docPartGallery w:val="Table of Contents"/>
           <w:docPartUnique w:val="1"/>
@@ -1692,7 +1692,7 @@
             <wp:extent cx="4389073" cy="3013830"/>
             <wp:effectExtent b="0" l="0" r="0" t="0"/>
             <wp:wrapTopAndBottom distB="0" distT="0"/>
-            <wp:docPr id="4" name="image3.png"/>
+            <wp:docPr id="6" name="image3.png"/>
             <a:graphic>
               <a:graphicData uri="http://schemas.openxmlformats.org/drawingml/2006/picture">
                 <pic:pic>
@@ -2307,7 +2307,19 @@
         <w:rPr>
           <w:rtl w:val="0"/>
         </w:rPr>
-        <w:t xml:space="preserve">Le second planificateur de tâche est celui qui va exécuter les fonctions d’ETLs.</w:t>
+        <w:t xml:space="preserve">Le second planificateur de tâche est celui qui va exécuter les fonctions </w:t>
+      </w:r>
+      <w:r>
+        <w:rPr>
+          <w:rtl w:val="0"/>
+        </w:rPr>
+        <w:t xml:space="preserve">d’ETLs</w:t>
+      </w:r>
+      <w:r>
+        <w:rPr>
+          <w:rtl w:val="0"/>
+        </w:rPr>
+        <w:t xml:space="preserve">.</w:t>
       </w:r>
     </w:p>
     <w:p>
@@ -2353,12 +2365,12 @@
           <wp:inline distB="114300" distT="114300" distL="114300" distR="114300">
             <wp:extent cx="5731200" cy="584200"/>
             <wp:effectExtent b="0" l="0" r="0" t="0"/>
-            <wp:docPr id="3" name="image4.png"/>
+            <wp:docPr id="5" name="image2.png"/>
             <a:graphic>
               <a:graphicData uri="http://schemas.openxmlformats.org/drawingml/2006/picture">
                 <pic:pic>
                   <pic:nvPicPr>
-                    <pic:cNvPr id="0" name="image4.png"/>
+                    <pic:cNvPr id="0" name="image2.png"/>
                     <pic:cNvPicPr preferRelativeResize="0"/>
                   </pic:nvPicPr>
                   <pic:blipFill>
@@ -2516,1586 +2528,1619 @@
     <w:p>
       <w:pPr>
         <w:rPr>
+          <w:sz w:val="18"/>
+          <w:szCs w:val="18"/>
+        </w:rPr>
+      </w:pPr>
+      <w:r>
+        <w:rPr>
+          <w:sz w:val="18"/>
+          <w:szCs w:val="18"/>
+          <w:rtl w:val="0"/>
+        </w:rPr>
+        <w:t xml:space="preserve">{</w:t>
+      </w:r>
+    </w:p>
+    <w:p>
+      <w:pPr>
+        <w:rPr>
+          <w:sz w:val="18"/>
+          <w:szCs w:val="18"/>
+        </w:rPr>
+      </w:pPr>
+      <w:r>
+        <w:rPr>
+          <w:b w:val="1"/>
+          <w:sz w:val="18"/>
+          <w:szCs w:val="18"/>
+          <w:rtl w:val="0"/>
+        </w:rPr>
+        <w:t xml:space="preserve">_id</w:t>
+      </w:r>
+      <w:r>
+        <w:rPr>
+          <w:sz w:val="18"/>
+          <w:szCs w:val="18"/>
+          <w:rtl w:val="0"/>
+        </w:rPr>
+        <w:t xml:space="preserve">: 685ea7d9984bc1281b1967ad (type ObjectId)</w:t>
+      </w:r>
+    </w:p>
+    <w:p>
+      <w:pPr>
+        <w:rPr>
+          <w:sz w:val="18"/>
+          <w:szCs w:val="18"/>
+        </w:rPr>
+      </w:pPr>
+      <w:r>
+        <w:rPr>
+          <w:b w:val="1"/>
+          <w:sz w:val="18"/>
+          <w:szCs w:val="18"/>
+          <w:rtl w:val="0"/>
+        </w:rPr>
+        <w:t xml:space="preserve">Date</w:t>
+      </w:r>
+      <w:r>
+        <w:rPr>
+          <w:sz w:val="18"/>
+          <w:szCs w:val="18"/>
+          <w:rtl w:val="0"/>
+        </w:rPr>
+        <w:t xml:space="preserve">: 2008-01-04T00:00:00.000+00:00 (type Date)</w:t>
+      </w:r>
+    </w:p>
+    <w:p>
+      <w:pPr>
+        <w:rPr>
+          <w:sz w:val="18"/>
+          <w:szCs w:val="18"/>
+        </w:rPr>
+      </w:pPr>
+      <w:r>
+        <w:rPr>
+          <w:b w:val="1"/>
+          <w:sz w:val="18"/>
+          <w:szCs w:val="18"/>
+          <w:rtl w:val="0"/>
+        </w:rPr>
+        <w:t xml:space="preserve">official_ttc_GAZOLE_eur_liter:</w:t>
+      </w:r>
+      <w:r>
+        <w:rPr>
+          <w:sz w:val="18"/>
+          <w:szCs w:val="18"/>
+          <w:rtl w:val="0"/>
+        </w:rPr>
+        <w:t xml:space="preserve"> 1.2226 (type float)</w:t>
+      </w:r>
+    </w:p>
+    <w:p>
+      <w:pPr>
+        <w:rPr>
+          <w:sz w:val="18"/>
+          <w:szCs w:val="18"/>
+        </w:rPr>
+      </w:pPr>
+      <w:r>
+        <w:rPr>
+          <w:b w:val="1"/>
+          <w:sz w:val="18"/>
+          <w:szCs w:val="18"/>
+          <w:rtl w:val="0"/>
+        </w:rPr>
+        <w:t xml:space="preserve">official_ttc_SP95_eur_liter</w:t>
+      </w:r>
+      <w:r>
+        <w:rPr>
+          <w:sz w:val="18"/>
+          <w:szCs w:val="18"/>
+          <w:rtl w:val="0"/>
+        </w:rPr>
+        <w:t xml:space="preserve">: 1.3701 (type float)</w:t>
+      </w:r>
+    </w:p>
+    <w:p>
+      <w:pPr>
+        <w:rPr>
+          <w:sz w:val="18"/>
+          <w:szCs w:val="18"/>
+        </w:rPr>
+      </w:pPr>
+      <w:r>
+        <w:rPr>
+          <w:b w:val="1"/>
+          <w:sz w:val="18"/>
+          <w:szCs w:val="18"/>
+          <w:rtl w:val="0"/>
+        </w:rPr>
+        <w:t xml:space="preserve">official_ttc_E10_eur_liter</w:t>
+      </w:r>
+      <w:r>
+        <w:rPr>
+          <w:sz w:val="18"/>
+          <w:szCs w:val="18"/>
+          <w:rtl w:val="0"/>
+        </w:rPr>
+        <w:t xml:space="preserve">: NaN (type float)</w:t>
+      </w:r>
+    </w:p>
+    <w:p>
+      <w:pPr>
+        <w:rPr>
+          <w:sz w:val="18"/>
+          <w:szCs w:val="18"/>
+        </w:rPr>
+      </w:pPr>
+      <w:r>
+        <w:rPr>
+          <w:b w:val="1"/>
+          <w:sz w:val="18"/>
+          <w:szCs w:val="18"/>
+          <w:rtl w:val="0"/>
+        </w:rPr>
+        <w:t xml:space="preserve">official_ttc_SP98_eur_liter:</w:t>
+      </w:r>
+      <w:r>
+        <w:rPr>
+          <w:sz w:val="18"/>
+          <w:szCs w:val="18"/>
+          <w:rtl w:val="0"/>
+        </w:rPr>
+        <w:t xml:space="preserve"> 1.4007 (type float)</w:t>
+      </w:r>
+    </w:p>
+    <w:p>
+      <w:pPr>
+        <w:rPr>
+          <w:sz w:val="18"/>
+          <w:szCs w:val="18"/>
+        </w:rPr>
+      </w:pPr>
+      <w:r>
+        <w:rPr>
+          <w:b w:val="1"/>
+          <w:sz w:val="18"/>
+          <w:szCs w:val="18"/>
+          <w:rtl w:val="0"/>
+        </w:rPr>
+        <w:t xml:space="preserve">official_ttc_E85_eur_liter</w:t>
+      </w:r>
+      <w:r>
+        <w:rPr>
+          <w:sz w:val="18"/>
+          <w:szCs w:val="18"/>
+          <w:rtl w:val="0"/>
+        </w:rPr>
+        <w:t xml:space="preserve">: NaN (type float)</w:t>
+      </w:r>
+    </w:p>
+    <w:p>
+      <w:pPr>
+        <w:rPr>
+          <w:sz w:val="18"/>
+          <w:szCs w:val="18"/>
+        </w:rPr>
+      </w:pPr>
+      <w:r>
+        <w:rPr>
+          <w:b w:val="1"/>
+          <w:sz w:val="18"/>
+          <w:szCs w:val="18"/>
+          <w:rtl w:val="0"/>
+        </w:rPr>
+        <w:t xml:space="preserve">official_ttc_GPLC_eur_liter</w:t>
+      </w:r>
+      <w:r>
+        <w:rPr>
+          <w:sz w:val="18"/>
+          <w:szCs w:val="18"/>
+          <w:rtl w:val="0"/>
+        </w:rPr>
+        <w:t xml:space="preserve">: 0.7472 (type float)</w:t>
+      </w:r>
+    </w:p>
+    <w:p>
+      <w:pPr>
+        <w:rPr>
+          <w:sz w:val="18"/>
+          <w:szCs w:val="18"/>
+        </w:rPr>
+      </w:pPr>
+      <w:r>
+        <w:rPr>
+          <w:sz w:val="18"/>
+          <w:szCs w:val="18"/>
+          <w:rtl w:val="0"/>
+        </w:rPr>
+        <w:t xml:space="preserve">}</w:t>
+      </w:r>
+    </w:p>
+    <w:p>
+      <w:pPr>
+        <w:rPr>
+          <w:sz w:val="6"/>
+          <w:szCs w:val="6"/>
+        </w:rPr>
+      </w:pPr>
+      <w:r>
+        <w:rPr>
+          <w:rtl w:val="0"/>
+        </w:rPr>
+      </w:r>
+    </w:p>
+    <w:p>
+      <w:pPr>
+        <w:rPr/>
+      </w:pPr>
+      <w:r>
+        <w:rPr>
+          <w:rtl w:val="0"/>
+        </w:rPr>
+        <w:t xml:space="preserve">En revanche, s</w:t>
+      </w:r>
+      <w:r>
+        <w:rPr>
+          <w:rtl w:val="0"/>
+        </w:rPr>
+        <w:t xml:space="preserve">ur les données relevées par les stations essences, le format xml d’origine est un fichier en architecture ou chaque station essence possède un bloc de données correspondant à l’ensemble de ces relevés de prix pour chaque type d’essence. Il s’agit d’une quantité énorme de données par stations essence, car nous sommes à 56 millions d’enregistrements pour 13 600 stations sur la période de 2007 à 2025.</w:t>
+      </w:r>
+    </w:p>
+    <w:p>
+      <w:pPr>
+        <w:rPr/>
+      </w:pPr>
+      <w:r>
+        <w:rPr>
+          <w:rtl w:val="0"/>
+        </w:rPr>
+        <w:t xml:space="preserve">Afin d’alléger la quantité d’enregistrements et garantir l’intégrité des données, un nettoyage des données non pertinentes, ainsi que la conservation uniquement des derniers prix relevés par jour et par type d’essence est conservé.</w:t>
+      </w:r>
+    </w:p>
+    <w:p>
+      <w:pPr>
+        <w:rPr/>
+      </w:pPr>
+      <w:r>
+        <w:rPr>
+          <w:rtl w:val="0"/>
+        </w:rPr>
+        <w:t xml:space="preserve">Il y a ensuite une division de ce jeu de données en deux entités. La première représente les stations essences. Ces données changent rarement, et ne sont pas cumulées mais mises à jour par date de parution.</w:t>
+      </w:r>
+    </w:p>
+    <w:p>
+      <w:pPr>
+        <w:rPr/>
+      </w:pPr>
+      <w:r>
+        <w:rPr>
+          <w:rtl w:val="0"/>
+        </w:rPr>
+        <w:t xml:space="preserve">La deuxième entité représente les données des modifications de prix par jour et type d’essence sur une station essence. Chaque nouvel enregistrement est relié à la station essence par un id unique.</w:t>
+      </w:r>
+    </w:p>
+    <w:p>
+      <w:pPr>
+        <w:rPr>
+          <w:sz w:val="18"/>
+          <w:szCs w:val="18"/>
+        </w:rPr>
+      </w:pPr>
+      <w:r>
+        <w:rPr>
+          <w:sz w:val="18"/>
+          <w:szCs w:val="18"/>
+          <w:rtl w:val="0"/>
+        </w:rPr>
+        <w:t xml:space="preserve">{</w:t>
+      </w:r>
+    </w:p>
+    <w:p>
+      <w:pPr>
+        <w:rPr>
+          <w:sz w:val="18"/>
+          <w:szCs w:val="18"/>
+        </w:rPr>
+      </w:pPr>
+      <w:r>
+        <w:rPr>
+          <w:b w:val="1"/>
+          <w:sz w:val="18"/>
+          <w:szCs w:val="18"/>
+          <w:rtl w:val="0"/>
+        </w:rPr>
+        <w:t xml:space="preserve">_id: </w:t>
+      </w:r>
+      <w:r>
+        <w:rPr>
+          <w:sz w:val="18"/>
+          <w:szCs w:val="18"/>
+          <w:rtl w:val="0"/>
+        </w:rPr>
+        <w:t xml:space="preserve">685ea3f5984bc1281bbdba53 (type ObjectId)</w:t>
+      </w:r>
+    </w:p>
+    <w:p>
+      <w:pPr>
+        <w:rPr>
+          <w:sz w:val="18"/>
+          <w:szCs w:val="18"/>
+        </w:rPr>
+      </w:pPr>
+      <w:r>
+        <w:rPr>
+          <w:b w:val="1"/>
+          <w:sz w:val="18"/>
+          <w:szCs w:val="18"/>
+          <w:rtl w:val="0"/>
+        </w:rPr>
+        <w:t xml:space="preserve">Id_station_essence: </w:t>
+      </w:r>
+      <w:r>
+        <w:rPr>
+          <w:sz w:val="18"/>
+          <w:szCs w:val="18"/>
+          <w:rtl w:val="0"/>
+        </w:rPr>
+        <w:t xml:space="preserve">1000001 (type int)</w:t>
+      </w:r>
+    </w:p>
+    <w:p>
+      <w:pPr>
+        <w:rPr>
+          <w:sz w:val="18"/>
+          <w:szCs w:val="18"/>
+        </w:rPr>
+      </w:pPr>
+      <w:r>
+        <w:rPr>
+          <w:b w:val="1"/>
+          <w:sz w:val="18"/>
+          <w:szCs w:val="18"/>
+          <w:rtl w:val="0"/>
+        </w:rPr>
+        <w:t xml:space="preserve">Adresse: </w:t>
+      </w:r>
+      <w:r>
+        <w:rPr>
+          <w:sz w:val="18"/>
+          <w:szCs w:val="18"/>
+          <w:rtl w:val="0"/>
+        </w:rPr>
+        <w:t xml:space="preserve">"596 AVENUE DE TREVOUX" (type string)</w:t>
+      </w:r>
+    </w:p>
+    <w:p>
+      <w:pPr>
+        <w:rPr>
+          <w:sz w:val="18"/>
+          <w:szCs w:val="18"/>
+        </w:rPr>
+      </w:pPr>
+      <w:r>
+        <w:rPr>
+          <w:b w:val="1"/>
+          <w:sz w:val="18"/>
+          <w:szCs w:val="18"/>
+          <w:rtl w:val="0"/>
+        </w:rPr>
+        <w:t xml:space="preserve">Ville: </w:t>
+      </w:r>
+      <w:r>
+        <w:rPr>
+          <w:sz w:val="18"/>
+          <w:szCs w:val="18"/>
+          <w:rtl w:val="0"/>
+        </w:rPr>
+        <w:t xml:space="preserve">"SAINT-DENIS-LèS-BOURG" (type string)</w:t>
+      </w:r>
+    </w:p>
+    <w:p>
+      <w:pPr>
+        <w:rPr>
+          <w:sz w:val="18"/>
+          <w:szCs w:val="18"/>
+        </w:rPr>
+      </w:pPr>
+      <w:r>
+        <w:rPr>
+          <w:b w:val="1"/>
+          <w:sz w:val="18"/>
+          <w:szCs w:val="18"/>
+          <w:rtl w:val="0"/>
+        </w:rPr>
+        <w:t xml:space="preserve">Cp: </w:t>
+      </w:r>
+      <w:r>
+        <w:rPr>
+          <w:sz w:val="18"/>
+          <w:szCs w:val="18"/>
+          <w:rtl w:val="0"/>
+        </w:rPr>
+        <w:t xml:space="preserve">1000 (type int)</w:t>
+      </w:r>
+    </w:p>
+    <w:p>
+      <w:pPr>
+        <w:rPr>
+          <w:sz w:val="18"/>
+          <w:szCs w:val="18"/>
+        </w:rPr>
+      </w:pPr>
+      <w:r>
+        <w:rPr>
+          <w:b w:val="1"/>
+          <w:sz w:val="18"/>
+          <w:szCs w:val="18"/>
+          <w:rtl w:val="0"/>
+        </w:rPr>
+        <w:t xml:space="preserve">Latitude: </w:t>
+      </w:r>
+      <w:r>
+        <w:rPr>
+          <w:sz w:val="18"/>
+          <w:szCs w:val="18"/>
+          <w:rtl w:val="0"/>
+        </w:rPr>
+        <w:t xml:space="preserve">4620100 (type int)</w:t>
+      </w:r>
+    </w:p>
+    <w:p>
+      <w:pPr>
+        <w:rPr>
+          <w:sz w:val="18"/>
+          <w:szCs w:val="18"/>
+        </w:rPr>
+      </w:pPr>
+      <w:r>
+        <w:rPr>
+          <w:b w:val="1"/>
+          <w:sz w:val="18"/>
+          <w:szCs w:val="18"/>
+          <w:rtl w:val="0"/>
+        </w:rPr>
+        <w:t xml:space="preserve">Longitude: </w:t>
+      </w:r>
+      <w:r>
+        <w:rPr>
+          <w:sz w:val="18"/>
+          <w:szCs w:val="18"/>
+          <w:rtl w:val="0"/>
+        </w:rPr>
+        <w:t xml:space="preserve">519800 (type int)</w:t>
+      </w:r>
+    </w:p>
+    <w:p>
+      <w:pPr>
+        <w:rPr>
+          <w:b w:val="1"/>
+          <w:sz w:val="18"/>
+          <w:szCs w:val="18"/>
+        </w:rPr>
+      </w:pPr>
+      <w:r>
+        <w:rPr>
+          <w:b w:val="1"/>
+          <w:sz w:val="18"/>
+          <w:szCs w:val="18"/>
+          <w:rtl w:val="0"/>
+        </w:rPr>
+        <w:t xml:space="preserve">Derniere_maj</w:t>
+      </w:r>
+      <w:r>
+        <w:rPr>
+          <w:b w:val="1"/>
+          <w:sz w:val="18"/>
+          <w:szCs w:val="18"/>
+          <w:rtl w:val="0"/>
+        </w:rPr>
+        <w:t xml:space="preserve">: </w:t>
+      </w:r>
+      <w:r>
+        <w:rPr>
+          <w:sz w:val="18"/>
+          <w:szCs w:val="18"/>
+          <w:rtl w:val="0"/>
+        </w:rPr>
+        <w:t xml:space="preserve">2025-06-25T00:00:00.000+00:00 (type Date)</w:t>
+      </w:r>
+      <w:r>
+        <w:rPr>
+          <w:rtl w:val="0"/>
+        </w:rPr>
+      </w:r>
+    </w:p>
+    <w:p>
+      <w:pPr>
+        <w:rPr>
+          <w:sz w:val="18"/>
+          <w:szCs w:val="18"/>
+        </w:rPr>
+      </w:pPr>
+      <w:r>
+        <w:rPr>
+          <w:sz w:val="18"/>
+          <w:szCs w:val="18"/>
+          <w:rtl w:val="0"/>
+        </w:rPr>
+        <w:t xml:space="preserve">}</w:t>
+      </w:r>
+    </w:p>
+    <w:p>
+      <w:pPr>
+        <w:rPr>
+          <w:sz w:val="18"/>
+          <w:szCs w:val="18"/>
+        </w:rPr>
+      </w:pPr>
+      <w:r>
+        <w:rPr>
+          <w:rtl w:val="0"/>
+        </w:rPr>
+      </w:r>
+    </w:p>
+    <w:p>
+      <w:pPr>
+        <w:rPr>
+          <w:sz w:val="18"/>
+          <w:szCs w:val="18"/>
+        </w:rPr>
+      </w:pPr>
+      <w:r>
+        <w:rPr>
+          <w:sz w:val="18"/>
+          <w:szCs w:val="18"/>
+          <w:rtl w:val="0"/>
+        </w:rPr>
+        <w:t xml:space="preserve">{</w:t>
+      </w:r>
+    </w:p>
+    <w:p>
+      <w:pPr>
+        <w:rPr>
+          <w:sz w:val="18"/>
+          <w:szCs w:val="18"/>
+        </w:rPr>
+      </w:pPr>
+      <w:r>
+        <w:rPr>
+          <w:b w:val="1"/>
+          <w:sz w:val="18"/>
+          <w:szCs w:val="18"/>
+          <w:rtl w:val="0"/>
+        </w:rPr>
+        <w:t xml:space="preserve">_id: </w:t>
+      </w:r>
+      <w:r>
+        <w:rPr>
+          <w:sz w:val="18"/>
+          <w:szCs w:val="18"/>
+          <w:rtl w:val="0"/>
+        </w:rPr>
+        <w:t xml:space="preserve">685ea3fd984bc1281bbdd80c (type ObjectId)</w:t>
+      </w:r>
+    </w:p>
+    <w:p>
+      <w:pPr>
+        <w:rPr>
+          <w:sz w:val="18"/>
+          <w:szCs w:val="18"/>
+        </w:rPr>
+      </w:pPr>
+      <w:r>
+        <w:rPr>
+          <w:b w:val="1"/>
+          <w:sz w:val="18"/>
+          <w:szCs w:val="18"/>
+          <w:rtl w:val="0"/>
+        </w:rPr>
+        <w:t xml:space="preserve">Date: </w:t>
+      </w:r>
+      <w:r>
+        <w:rPr>
+          <w:sz w:val="18"/>
+          <w:szCs w:val="18"/>
+          <w:rtl w:val="0"/>
+        </w:rPr>
+        <w:t xml:space="preserve">2009-01-05T00:00:00.000+00:00 (type Date)</w:t>
+      </w:r>
+    </w:p>
+    <w:p>
+      <w:pPr>
+        <w:rPr>
+          <w:sz w:val="18"/>
+          <w:szCs w:val="18"/>
+        </w:rPr>
+      </w:pPr>
+      <w:r>
+        <w:rPr>
+          <w:b w:val="1"/>
+          <w:sz w:val="18"/>
+          <w:szCs w:val="18"/>
+          <w:rtl w:val="0"/>
+        </w:rPr>
+        <w:t xml:space="preserve">Id_station_essence: </w:t>
+      </w:r>
+      <w:r>
+        <w:rPr>
+          <w:sz w:val="18"/>
+          <w:szCs w:val="18"/>
+          <w:rtl w:val="0"/>
+        </w:rPr>
+        <w:t xml:space="preserve">1000001 (type int)</w:t>
+      </w:r>
+    </w:p>
+    <w:p>
+      <w:pPr>
+        <w:rPr>
+          <w:sz w:val="18"/>
+          <w:szCs w:val="18"/>
+        </w:rPr>
+      </w:pPr>
+      <w:r>
+        <w:rPr>
+          <w:b w:val="1"/>
+          <w:sz w:val="18"/>
+          <w:szCs w:val="18"/>
+          <w:rtl w:val="0"/>
+        </w:rPr>
+        <w:t xml:space="preserve">Nom: </w:t>
+      </w:r>
+      <w:r>
+        <w:rPr>
+          <w:sz w:val="18"/>
+          <w:szCs w:val="18"/>
+          <w:rtl w:val="0"/>
+        </w:rPr>
+        <w:t xml:space="preserve">"Gazole" (type string)</w:t>
+      </w:r>
+    </w:p>
+    <w:p>
+      <w:pPr>
+        <w:rPr>
+          <w:sz w:val="18"/>
+          <w:szCs w:val="18"/>
+        </w:rPr>
+      </w:pPr>
+      <w:r>
+        <w:rPr>
+          <w:b w:val="1"/>
+          <w:sz w:val="18"/>
+          <w:szCs w:val="18"/>
+          <w:rtl w:val="0"/>
+        </w:rPr>
+        <w:t xml:space="preserve">Valeur:</w:t>
+      </w:r>
+      <w:r>
+        <w:rPr>
+          <w:sz w:val="18"/>
+          <w:szCs w:val="18"/>
+          <w:rtl w:val="0"/>
+        </w:rPr>
+        <w:t xml:space="preserve"> 0.909 (type float)</w:t>
+      </w:r>
+    </w:p>
+    <w:p>
+      <w:pPr>
+        <w:rPr>
+          <w:sz w:val="18"/>
+          <w:szCs w:val="18"/>
+        </w:rPr>
+      </w:pPr>
+      <w:r>
+        <w:rPr>
+          <w:b w:val="1"/>
+          <w:sz w:val="18"/>
+          <w:szCs w:val="18"/>
+          <w:rtl w:val="0"/>
+        </w:rPr>
+        <w:t xml:space="preserve">Heuremin</w:t>
+      </w:r>
+      <w:r>
+        <w:rPr>
+          <w:b w:val="1"/>
+          <w:sz w:val="18"/>
+          <w:szCs w:val="18"/>
+          <w:rtl w:val="0"/>
+        </w:rPr>
+        <w:t xml:space="preserve">: </w:t>
+      </w:r>
+      <w:r>
+        <w:rPr>
+          <w:sz w:val="18"/>
+          <w:szCs w:val="18"/>
+          <w:rtl w:val="0"/>
+        </w:rPr>
+        <w:t xml:space="preserve">"08:53" (type float)</w:t>
+      </w:r>
+    </w:p>
+    <w:p>
+      <w:pPr>
+        <w:rPr/>
+      </w:pPr>
+      <w:r>
+        <w:rPr>
+          <w:sz w:val="18"/>
+          <w:szCs w:val="18"/>
+          <w:rtl w:val="0"/>
+        </w:rPr>
+        <w:t xml:space="preserve">}</w:t>
+      </w:r>
+      <w:r>
+        <w:rPr>
+          <w:rtl w:val="0"/>
+        </w:rPr>
+        <w:br w:type="textWrapping"/>
+      </w:r>
+    </w:p>
+    <w:p>
+      <w:pPr>
+        <w:rPr/>
+      </w:pPr>
+      <w:r>
+        <w:rPr>
+          <w:b w:val="1"/>
+          <w:rtl w:val="0"/>
+        </w:rPr>
+        <w:t xml:space="preserve">La seconde stratégie de stockage</w:t>
+      </w:r>
+      <w:r>
+        <w:rPr>
+          <w:rtl w:val="0"/>
+        </w:rPr>
+        <w:t xml:space="preserve"> a pour objectif de réaliser des transformations sur les données dans le </w:t>
+      </w:r>
+      <w:r>
+        <w:rPr>
+          <w:rtl w:val="0"/>
+        </w:rPr>
+        <w:t xml:space="preserve">datalake</w:t>
+      </w:r>
+      <w:r>
+        <w:rPr>
+          <w:rtl w:val="0"/>
+        </w:rPr>
+        <w:t xml:space="preserve"> afin de les formater pour être adapté en analyses et en visualisation. Le travail sur ces données est donc réalisé sur un principe de </w:t>
+      </w:r>
+      <w:r>
+        <w:rPr>
+          <w:b w:val="1"/>
+          <w:rtl w:val="0"/>
+        </w:rPr>
+        <w:t xml:space="preserve">dénormalisation</w:t>
+      </w:r>
+      <w:r>
+        <w:rPr>
+          <w:rtl w:val="0"/>
+        </w:rPr>
+        <w:t xml:space="preserve">.</w:t>
+      </w:r>
+    </w:p>
+    <w:p>
+      <w:pPr>
+        <w:rPr/>
+      </w:pPr>
+      <w:r>
+        <w:rPr>
+          <w:rtl w:val="0"/>
+        </w:rPr>
+      </w:r>
+    </w:p>
+    <w:p>
+      <w:pPr>
+        <w:rPr/>
+      </w:pPr>
+      <w:r>
+        <w:rPr>
+          <w:rtl w:val="0"/>
+        </w:rPr>
+        <w:t xml:space="preserve">La première </w:t>
+      </w:r>
+      <w:r>
+        <w:rPr>
+          <w:rtl w:val="0"/>
+        </w:rPr>
+        <w:t xml:space="preserve">dénormalisation</w:t>
+      </w:r>
+      <w:r>
+        <w:rPr>
+          <w:rtl w:val="0"/>
+        </w:rPr>
+        <w:t xml:space="preserve"> a lieu sur la collection des prix des stations essences par type d’essence, jour et station essence. Ce jeu de données contient encore 39 millions d’enregistrements. L’objectif est donc de rassembler ces données en un seul enregistrement par jour, contenant l’ensemble des types d’essence ainsi que la moyenne des prix de chacun, créant un total de 6 700 enregistrements.</w:t>
+      </w:r>
+    </w:p>
+    <w:p>
+      <w:pPr>
+        <w:rPr/>
+      </w:pPr>
+      <w:r>
+        <w:rPr>
+          <w:rtl w:val="0"/>
+        </w:rPr>
+      </w:r>
+    </w:p>
+    <w:p>
+      <w:pPr>
+        <w:rPr>
+          <w:sz w:val="18"/>
+          <w:szCs w:val="18"/>
+        </w:rPr>
+      </w:pPr>
+      <w:r>
+        <w:rPr>
+          <w:sz w:val="18"/>
+          <w:szCs w:val="18"/>
+          <w:rtl w:val="0"/>
+        </w:rPr>
+        <w:t xml:space="preserve">{</w:t>
+      </w:r>
+    </w:p>
+    <w:p>
+      <w:pPr>
+        <w:rPr>
+          <w:sz w:val="18"/>
+          <w:szCs w:val="18"/>
+        </w:rPr>
+      </w:pPr>
+      <w:r>
+        <w:rPr>
+          <w:b w:val="1"/>
+          <w:sz w:val="18"/>
+          <w:szCs w:val="18"/>
+          <w:rtl w:val="0"/>
+        </w:rPr>
+        <w:t xml:space="preserve">_id:</w:t>
+      </w:r>
+      <w:r>
+        <w:rPr>
+          <w:sz w:val="18"/>
+          <w:szCs w:val="18"/>
+          <w:rtl w:val="0"/>
+        </w:rPr>
+        <w:t xml:space="preserve"> 685ea7df984bc1281b196b3d (type ObjectId)</w:t>
+      </w:r>
+    </w:p>
+    <w:p>
+      <w:pPr>
+        <w:rPr>
+          <w:sz w:val="18"/>
+          <w:szCs w:val="18"/>
+        </w:rPr>
+      </w:pPr>
+      <w:r>
+        <w:rPr>
+          <w:b w:val="1"/>
+          <w:sz w:val="18"/>
+          <w:szCs w:val="18"/>
+          <w:rtl w:val="0"/>
+        </w:rPr>
+        <w:t xml:space="preserve">Date</w:t>
+      </w:r>
+      <w:r>
+        <w:rPr>
+          <w:sz w:val="18"/>
+          <w:szCs w:val="18"/>
+          <w:rtl w:val="0"/>
+        </w:rPr>
+        <w:t xml:space="preserve">: 2009-01-01T00:00:00.000+00:00 (type Date)</w:t>
+      </w:r>
+    </w:p>
+    <w:p>
+      <w:pPr>
+        <w:rPr>
+          <w:sz w:val="18"/>
+          <w:szCs w:val="18"/>
+        </w:rPr>
+      </w:pPr>
+      <w:r>
+        <w:rPr>
+          <w:b w:val="1"/>
+          <w:sz w:val="18"/>
+          <w:szCs w:val="18"/>
+          <w:rtl w:val="0"/>
+        </w:rPr>
+        <w:t xml:space="preserve">station_ttc_E85_eur_liter</w:t>
+      </w:r>
+      <w:r>
+        <w:rPr>
+          <w:sz w:val="18"/>
+          <w:szCs w:val="18"/>
+          <w:rtl w:val="0"/>
+        </w:rPr>
+        <w:t xml:space="preserve">: 0.8279 (type float)</w:t>
+      </w:r>
+    </w:p>
+    <w:p>
+      <w:pPr>
+        <w:rPr>
+          <w:sz w:val="18"/>
+          <w:szCs w:val="18"/>
+        </w:rPr>
+      </w:pPr>
+      <w:r>
+        <w:rPr>
+          <w:b w:val="1"/>
+          <w:sz w:val="18"/>
+          <w:szCs w:val="18"/>
+          <w:rtl w:val="0"/>
+        </w:rPr>
+        <w:t xml:space="preserve">station_ttc_GPLC_eur_liter:</w:t>
+      </w:r>
+      <w:r>
+        <w:rPr>
+          <w:sz w:val="18"/>
+          <w:szCs w:val="18"/>
+          <w:rtl w:val="0"/>
+        </w:rPr>
+        <w:t xml:space="preserve"> NaN (type float)</w:t>
+      </w:r>
+    </w:p>
+    <w:p>
+      <w:pPr>
+        <w:rPr>
+          <w:sz w:val="18"/>
+          <w:szCs w:val="18"/>
+        </w:rPr>
+      </w:pPr>
+      <w:r>
+        <w:rPr>
+          <w:b w:val="1"/>
+          <w:sz w:val="18"/>
+          <w:szCs w:val="18"/>
+          <w:rtl w:val="0"/>
+        </w:rPr>
+        <w:t xml:space="preserve">station_ttc_GAZOLE_eur_liter</w:t>
+      </w:r>
+      <w:r>
+        <w:rPr>
+          <w:sz w:val="18"/>
+          <w:szCs w:val="18"/>
+          <w:rtl w:val="0"/>
+        </w:rPr>
+        <w:t xml:space="preserve">: 1.10647 (type float)</w:t>
+      </w:r>
+    </w:p>
+    <w:p>
+      <w:pPr>
+        <w:rPr>
+          <w:sz w:val="18"/>
+          <w:szCs w:val="18"/>
+        </w:rPr>
+      </w:pPr>
+      <w:r>
+        <w:rPr>
+          <w:b w:val="1"/>
+          <w:sz w:val="18"/>
+          <w:szCs w:val="18"/>
+          <w:rtl w:val="0"/>
+        </w:rPr>
+        <w:t xml:space="preserve">station_ttc_SP95_eur_liter:</w:t>
+      </w:r>
+      <w:r>
+        <w:rPr>
+          <w:sz w:val="18"/>
+          <w:szCs w:val="18"/>
+          <w:rtl w:val="0"/>
+        </w:rPr>
+        <w:t xml:space="preserve"> 1.24179 (type float)</w:t>
+      </w:r>
+    </w:p>
+    <w:p>
+      <w:pPr>
+        <w:rPr>
+          <w:sz w:val="18"/>
+          <w:szCs w:val="18"/>
+        </w:rPr>
+      </w:pPr>
+      <w:r>
+        <w:rPr>
+          <w:b w:val="1"/>
+          <w:sz w:val="18"/>
+          <w:szCs w:val="18"/>
+          <w:rtl w:val="0"/>
+        </w:rPr>
+        <w:t xml:space="preserve">station_ttc_E10_eur_liter:</w:t>
+      </w:r>
+      <w:r>
+        <w:rPr>
+          <w:sz w:val="18"/>
+          <w:szCs w:val="18"/>
+          <w:rtl w:val="0"/>
+        </w:rPr>
+        <w:t xml:space="preserve"> 1.13348 (type float)</w:t>
+      </w:r>
+    </w:p>
+    <w:p>
+      <w:pPr>
+        <w:rPr>
+          <w:sz w:val="18"/>
+          <w:szCs w:val="18"/>
+        </w:rPr>
+      </w:pPr>
+      <w:r>
+        <w:rPr>
+          <w:b w:val="1"/>
+          <w:sz w:val="18"/>
+          <w:szCs w:val="18"/>
+          <w:rtl w:val="0"/>
+        </w:rPr>
+        <w:t xml:space="preserve">station_ttc_SP98_eur_liter:</w:t>
+      </w:r>
+      <w:r>
+        <w:rPr>
+          <w:sz w:val="18"/>
+          <w:szCs w:val="18"/>
+          <w:rtl w:val="0"/>
+        </w:rPr>
+        <w:t xml:space="preserve"> NaN (type float)</w:t>
+      </w:r>
+    </w:p>
+    <w:p>
+      <w:pPr>
+        <w:rPr>
+          <w:sz w:val="18"/>
+          <w:szCs w:val="18"/>
+        </w:rPr>
+      </w:pPr>
+      <w:r>
+        <w:rPr>
+          <w:sz w:val="18"/>
+          <w:szCs w:val="18"/>
+          <w:rtl w:val="0"/>
+        </w:rPr>
+        <w:t xml:space="preserve">}</w:t>
+      </w:r>
+    </w:p>
+    <w:p>
+      <w:pPr>
+        <w:rPr/>
+      </w:pPr>
+      <w:r>
+        <w:rPr>
+          <w:rtl w:val="0"/>
+        </w:rPr>
+      </w:r>
+    </w:p>
+    <w:p>
+      <w:pPr>
+        <w:rPr/>
+      </w:pPr>
+      <w:r>
+        <w:rPr>
+          <w:rtl w:val="0"/>
+        </w:rPr>
+        <w:t xml:space="preserve">Enfin, la seconde </w:t>
+      </w:r>
+      <w:r>
+        <w:rPr>
+          <w:rtl w:val="0"/>
+        </w:rPr>
+        <w:t xml:space="preserve">dénormalisation</w:t>
+      </w:r>
+      <w:r>
+        <w:rPr>
+          <w:rtl w:val="0"/>
+        </w:rPr>
+        <w:t xml:space="preserve"> consiste à rassembler ensemble les données des prix d’essences officiels avec les données des prix d’essences des stations essences dénormalisées. Pour faciliter les analyses et la visualisation, des colonnes supplémentaires sont aussi ajoutées.</w:t>
+      </w:r>
+    </w:p>
+    <w:p>
+      <w:pPr>
+        <w:rPr>
+          <w:sz w:val="18"/>
+          <w:szCs w:val="18"/>
+        </w:rPr>
+      </w:pPr>
+      <w:r>
+        <w:rPr>
+          <w:rtl w:val="0"/>
+        </w:rPr>
+        <w:br w:type="textWrapping"/>
+      </w:r>
+      <w:r>
+        <w:rPr>
+          <w:sz w:val="18"/>
+          <w:szCs w:val="18"/>
+          <w:rtl w:val="0"/>
+        </w:rPr>
+        <w:t xml:space="preserve">{</w:t>
+      </w:r>
+    </w:p>
+    <w:p>
+      <w:pPr>
+        <w:rPr>
+          <w:sz w:val="18"/>
+          <w:szCs w:val="18"/>
+        </w:rPr>
+      </w:pPr>
+      <w:r>
+        <w:rPr>
+          <w:b w:val="1"/>
+          <w:sz w:val="18"/>
+          <w:szCs w:val="18"/>
+          <w:rtl w:val="0"/>
+        </w:rPr>
+        <w:t xml:space="preserve">_id:</w:t>
+      </w:r>
+      <w:r>
+        <w:rPr>
+          <w:sz w:val="18"/>
+          <w:szCs w:val="18"/>
+          <w:rtl w:val="0"/>
+        </w:rPr>
+        <w:t xml:space="preserve"> 685eaa1a984bc1281b198bdd (type ObjectId)</w:t>
+      </w:r>
+    </w:p>
+    <w:p>
+      <w:pPr>
+        <w:rPr>
+          <w:sz w:val="18"/>
+          <w:szCs w:val="18"/>
+        </w:rPr>
+      </w:pPr>
+      <w:r>
+        <w:rPr>
+          <w:b w:val="1"/>
+          <w:sz w:val="18"/>
+          <w:szCs w:val="18"/>
+          <w:rtl w:val="0"/>
+        </w:rPr>
+        <w:t xml:space="preserve">Date:</w:t>
+      </w:r>
+      <w:r>
+        <w:rPr>
+          <w:sz w:val="18"/>
+          <w:szCs w:val="18"/>
+          <w:rtl w:val="0"/>
+        </w:rPr>
+        <w:t xml:space="preserve"> 2008-03-28T00:00:00.000+00:00 (type Date)</w:t>
+      </w:r>
+    </w:p>
+    <w:p>
+      <w:pPr>
+        <w:rPr>
+          <w:sz w:val="18"/>
+          <w:szCs w:val="18"/>
+        </w:rPr>
+      </w:pPr>
+      <w:r>
+        <w:rPr>
+          <w:b w:val="1"/>
+          <w:sz w:val="18"/>
+          <w:szCs w:val="18"/>
+          <w:rtl w:val="0"/>
+        </w:rPr>
+        <w:t xml:space="preserve">official_ttc_GAZOLE_eur_liter:</w:t>
+      </w:r>
+      <w:r>
+        <w:rPr>
+          <w:sz w:val="18"/>
+          <w:szCs w:val="18"/>
+          <w:rtl w:val="0"/>
+        </w:rPr>
+        <w:t xml:space="preserve"> 1.2587 (type float)</w:t>
+      </w:r>
+    </w:p>
+    <w:p>
+      <w:pPr>
+        <w:rPr>
+          <w:sz w:val="18"/>
+          <w:szCs w:val="18"/>
+        </w:rPr>
+      </w:pPr>
+      <w:r>
+        <w:rPr>
+          <w:b w:val="1"/>
+          <w:sz w:val="18"/>
+          <w:szCs w:val="18"/>
+          <w:rtl w:val="0"/>
+        </w:rPr>
+        <w:t xml:space="preserve">official_ttc_SP95_eur_liter</w:t>
+      </w:r>
+      <w:r>
+        <w:rPr>
+          <w:sz w:val="18"/>
+          <w:szCs w:val="18"/>
+          <w:rtl w:val="0"/>
+        </w:rPr>
+        <w:t xml:space="preserve">: 1.3656 (type float)</w:t>
+      </w:r>
+    </w:p>
+    <w:p>
+      <w:pPr>
+        <w:rPr>
+          <w:sz w:val="18"/>
+          <w:szCs w:val="18"/>
+        </w:rPr>
+      </w:pPr>
+      <w:r>
+        <w:rPr>
+          <w:b w:val="1"/>
+          <w:sz w:val="18"/>
+          <w:szCs w:val="18"/>
+          <w:rtl w:val="0"/>
+        </w:rPr>
+        <w:t xml:space="preserve">official_ttc_E10_eur_liter</w:t>
+      </w:r>
+      <w:r>
+        <w:rPr>
+          <w:sz w:val="18"/>
+          <w:szCs w:val="18"/>
+          <w:rtl w:val="0"/>
+        </w:rPr>
+        <w:t xml:space="preserve">: NaN (type float)</w:t>
+      </w:r>
+    </w:p>
+    <w:p>
+      <w:pPr>
+        <w:rPr>
+          <w:sz w:val="18"/>
+          <w:szCs w:val="18"/>
+        </w:rPr>
+      </w:pPr>
+      <w:r>
+        <w:rPr>
+          <w:b w:val="1"/>
+          <w:sz w:val="18"/>
+          <w:szCs w:val="18"/>
+          <w:rtl w:val="0"/>
+        </w:rPr>
+        <w:t xml:space="preserve">official_ttc_SP98_eur_liter:</w:t>
+      </w:r>
+      <w:r>
+        <w:rPr>
+          <w:sz w:val="18"/>
+          <w:szCs w:val="18"/>
+          <w:rtl w:val="0"/>
+        </w:rPr>
+        <w:t xml:space="preserve"> 1.3993 (type float)</w:t>
+      </w:r>
+    </w:p>
+    <w:p>
+      <w:pPr>
+        <w:rPr>
+          <w:sz w:val="18"/>
+          <w:szCs w:val="18"/>
+        </w:rPr>
+      </w:pPr>
+      <w:r>
+        <w:rPr>
+          <w:b w:val="1"/>
+          <w:sz w:val="18"/>
+          <w:szCs w:val="18"/>
+          <w:rtl w:val="0"/>
+        </w:rPr>
+        <w:t xml:space="preserve">official_ttc_E85_eur_liter:</w:t>
+      </w:r>
+      <w:r>
+        <w:rPr>
+          <w:sz w:val="18"/>
+          <w:szCs w:val="18"/>
+          <w:rtl w:val="0"/>
+        </w:rPr>
+        <w:t xml:space="preserve"> NaN (type float)</w:t>
+      </w:r>
+    </w:p>
+    <w:p>
+      <w:pPr>
+        <w:rPr>
+          <w:sz w:val="18"/>
+          <w:szCs w:val="18"/>
+        </w:rPr>
+      </w:pPr>
+      <w:r>
+        <w:rPr>
+          <w:b w:val="1"/>
+          <w:sz w:val="18"/>
+          <w:szCs w:val="18"/>
+          <w:rtl w:val="0"/>
+        </w:rPr>
+        <w:t xml:space="preserve">official_ttc_GPLC_eur_liter:</w:t>
+      </w:r>
+      <w:r>
+        <w:rPr>
+          <w:sz w:val="18"/>
+          <w:szCs w:val="18"/>
+          <w:rtl w:val="0"/>
+        </w:rPr>
+        <w:t xml:space="preserve"> 0.7494 (type float)</w:t>
+      </w:r>
+    </w:p>
+    <w:p>
+      <w:pPr>
+        <w:rPr>
+          <w:sz w:val="18"/>
+          <w:szCs w:val="18"/>
+        </w:rPr>
+      </w:pPr>
+      <w:r>
+        <w:rPr>
+          <w:b w:val="1"/>
+          <w:sz w:val="18"/>
+          <w:szCs w:val="18"/>
+          <w:rtl w:val="0"/>
+        </w:rPr>
+        <w:t xml:space="preserve">station_ttc_GAZOLE_eur_liter:</w:t>
+      </w:r>
+      <w:r>
+        <w:rPr>
+          <w:sz w:val="18"/>
+          <w:szCs w:val="18"/>
+          <w:rtl w:val="0"/>
+        </w:rPr>
+        <w:t xml:space="preserve"> 1.23422 (type float)</w:t>
+      </w:r>
+    </w:p>
+    <w:p>
+      <w:pPr>
+        <w:rPr>
+          <w:sz w:val="18"/>
+          <w:szCs w:val="18"/>
+        </w:rPr>
+      </w:pPr>
+      <w:r>
+        <w:rPr>
+          <w:b w:val="1"/>
+          <w:sz w:val="18"/>
+          <w:szCs w:val="18"/>
+          <w:rtl w:val="0"/>
+        </w:rPr>
+        <w:t xml:space="preserve">station_ttc_SP95_eur_liter:</w:t>
+      </w:r>
+      <w:r>
+        <w:rPr>
+          <w:sz w:val="18"/>
+          <w:szCs w:val="18"/>
+          <w:rtl w:val="0"/>
+        </w:rPr>
+        <w:t xml:space="preserve"> 1.36403 (type float)</w:t>
+      </w:r>
+    </w:p>
+    <w:p>
+      <w:pPr>
+        <w:rPr>
+          <w:sz w:val="18"/>
+          <w:szCs w:val="18"/>
+        </w:rPr>
+      </w:pPr>
+      <w:r>
+        <w:rPr>
+          <w:b w:val="1"/>
+          <w:sz w:val="18"/>
+          <w:szCs w:val="18"/>
+          <w:rtl w:val="0"/>
+        </w:rPr>
+        <w:t xml:space="preserve">station_ttc_E10_eur_liter: </w:t>
+      </w:r>
+      <w:r>
+        <w:rPr>
+          <w:sz w:val="18"/>
+          <w:szCs w:val="18"/>
+          <w:rtl w:val="0"/>
+        </w:rPr>
+        <w:t xml:space="preserve">NaN (type float)</w:t>
+      </w:r>
+    </w:p>
+    <w:p>
+      <w:pPr>
+        <w:rPr>
+          <w:sz w:val="18"/>
+          <w:szCs w:val="18"/>
+        </w:rPr>
+      </w:pPr>
+      <w:r>
+        <w:rPr>
+          <w:b w:val="1"/>
+          <w:sz w:val="18"/>
+          <w:szCs w:val="18"/>
+          <w:rtl w:val="0"/>
+        </w:rPr>
+        <w:t xml:space="preserve">station_ttc_SP98_eur_liter:</w:t>
+      </w:r>
+      <w:r>
+        <w:rPr>
+          <w:sz w:val="18"/>
+          <w:szCs w:val="18"/>
+          <w:rtl w:val="0"/>
+        </w:rPr>
+        <w:t xml:space="preserve"> NaN (type float)</w:t>
+      </w:r>
+    </w:p>
+    <w:p>
+      <w:pPr>
+        <w:rPr>
+          <w:sz w:val="18"/>
+          <w:szCs w:val="18"/>
+        </w:rPr>
+      </w:pPr>
+      <w:r>
+        <w:rPr>
+          <w:b w:val="1"/>
+          <w:sz w:val="18"/>
+          <w:szCs w:val="18"/>
+          <w:rtl w:val="0"/>
+        </w:rPr>
+        <w:t xml:space="preserve">station_ttc_E85_eur_liter:</w:t>
+      </w:r>
+      <w:r>
+        <w:rPr>
+          <w:sz w:val="18"/>
+          <w:szCs w:val="18"/>
+          <w:rtl w:val="0"/>
+        </w:rPr>
+        <w:t xml:space="preserve"> 0.81043 (type float)</w:t>
+      </w:r>
+    </w:p>
+    <w:p>
+      <w:pPr>
+        <w:rPr>
+          <w:sz w:val="18"/>
+          <w:szCs w:val="18"/>
+        </w:rPr>
+      </w:pPr>
+      <w:r>
+        <w:rPr>
+          <w:b w:val="1"/>
+          <w:sz w:val="18"/>
+          <w:szCs w:val="18"/>
+          <w:rtl w:val="0"/>
+        </w:rPr>
+        <w:t xml:space="preserve">station_ttc_GPLC_eur_liter:</w:t>
+      </w:r>
+      <w:r>
+        <w:rPr>
+          <w:sz w:val="18"/>
+          <w:szCs w:val="18"/>
+          <w:rtl w:val="0"/>
+        </w:rPr>
+        <w:t xml:space="preserve"> 0.73473 (type float)</w:t>
+      </w:r>
+    </w:p>
+    <w:p>
+      <w:pPr>
+        <w:rPr>
+          <w:sz w:val="18"/>
+          <w:szCs w:val="18"/>
+        </w:rPr>
+      </w:pPr>
+      <w:r>
+        <w:rPr>
+          <w:b w:val="1"/>
+          <w:sz w:val="18"/>
+          <w:szCs w:val="18"/>
+          <w:rtl w:val="0"/>
+        </w:rPr>
+        <w:t xml:space="preserve">Day_of_week:</w:t>
+      </w:r>
+      <w:r>
+        <w:rPr>
+          <w:sz w:val="18"/>
+          <w:szCs w:val="18"/>
+          <w:rtl w:val="0"/>
+        </w:rPr>
+        <w:t xml:space="preserve"> "Friday"  (type string)</w:t>
+      </w:r>
+    </w:p>
+    <w:p>
+      <w:pPr>
+        <w:rPr>
+          <w:sz w:val="18"/>
+          <w:szCs w:val="18"/>
+        </w:rPr>
+      </w:pPr>
+      <w:r>
+        <w:rPr>
+          <w:b w:val="1"/>
+          <w:sz w:val="18"/>
+          <w:szCs w:val="18"/>
+          <w:rtl w:val="0"/>
+        </w:rPr>
+        <w:t xml:space="preserve">Month:</w:t>
+      </w:r>
+      <w:r>
+        <w:rPr>
+          <w:sz w:val="18"/>
+          <w:szCs w:val="18"/>
+          <w:rtl w:val="0"/>
+        </w:rPr>
+        <w:t xml:space="preserve"> "March" (type string)</w:t>
+      </w:r>
+    </w:p>
+    <w:p>
+      <w:pPr>
+        <w:rPr>
+          <w:sz w:val="18"/>
+          <w:szCs w:val="18"/>
+        </w:rPr>
+      </w:pPr>
+      <w:r>
+        <w:rPr>
+          <w:b w:val="1"/>
+          <w:sz w:val="18"/>
+          <w:szCs w:val="18"/>
+          <w:rtl w:val="0"/>
+        </w:rPr>
+        <w:t xml:space="preserve">Year</w:t>
+      </w:r>
+      <w:r>
+        <w:rPr>
+          <w:sz w:val="18"/>
+          <w:szCs w:val="18"/>
+          <w:rtl w:val="0"/>
+        </w:rPr>
+        <w:t xml:space="preserve">: "2008" (type string)</w:t>
+      </w:r>
+    </w:p>
+    <w:p>
+      <w:pPr>
+        <w:rPr>
+          <w:sz w:val="18"/>
+          <w:szCs w:val="18"/>
+        </w:rPr>
+      </w:pPr>
+      <w:r>
+        <w:rPr>
+          <w:b w:val="1"/>
+          <w:sz w:val="18"/>
+          <w:szCs w:val="18"/>
+          <w:rtl w:val="0"/>
+        </w:rPr>
+        <w:t xml:space="preserve">DayMonth</w:t>
+      </w:r>
+      <w:r>
+        <w:rPr>
+          <w:sz w:val="18"/>
+          <w:szCs w:val="18"/>
+          <w:rtl w:val="0"/>
+        </w:rPr>
+        <w:t xml:space="preserve">: "28march" (type string)</w:t>
+      </w:r>
+    </w:p>
+    <w:p>
+      <w:pPr>
+        <w:rPr>
+          <w:sz w:val="18"/>
+          <w:szCs w:val="18"/>
+        </w:rPr>
+      </w:pPr>
+      <w:r>
+        <w:rPr>
+          <w:sz w:val="18"/>
+          <w:szCs w:val="18"/>
+          <w:rtl w:val="0"/>
+        </w:rPr>
+        <w:t xml:space="preserve">}</w:t>
+      </w:r>
+    </w:p>
+    <w:p>
+      <w:pPr>
+        <w:rPr>
           <w:sz w:val="14"/>
           <w:szCs w:val="14"/>
         </w:rPr>
       </w:pPr>
       <w:r>
         <w:rPr>
-          <w:sz w:val="14"/>
-          <w:szCs w:val="14"/>
-          <w:rtl w:val="0"/>
-        </w:rPr>
-        <w:t xml:space="preserve">{</w:t>
-      </w:r>
-    </w:p>
-    <w:p>
-      <w:pPr>
-        <w:rPr>
-          <w:sz w:val="14"/>
-          <w:szCs w:val="14"/>
-        </w:rPr>
-      </w:pPr>
-      <w:r>
-        <w:rPr>
-          <w:b w:val="1"/>
-          <w:sz w:val="14"/>
-          <w:szCs w:val="14"/>
-          <w:rtl w:val="0"/>
-        </w:rPr>
-        <w:t xml:space="preserve">_id</w:t>
-      </w:r>
-      <w:r>
-        <w:rPr>
-          <w:sz w:val="14"/>
-          <w:szCs w:val="14"/>
-          <w:rtl w:val="0"/>
-        </w:rPr>
-        <w:t xml:space="preserve">: 685ea7d9984bc1281b1967ad (type ObjectId)</w:t>
-      </w:r>
-    </w:p>
-    <w:p>
-      <w:pPr>
-        <w:rPr>
-          <w:sz w:val="14"/>
-          <w:szCs w:val="14"/>
-        </w:rPr>
-      </w:pPr>
-      <w:r>
-        <w:rPr>
-          <w:b w:val="1"/>
-          <w:sz w:val="14"/>
-          <w:szCs w:val="14"/>
-          <w:rtl w:val="0"/>
-        </w:rPr>
-        <w:t xml:space="preserve">Date</w:t>
-      </w:r>
-      <w:r>
-        <w:rPr>
-          <w:sz w:val="14"/>
-          <w:szCs w:val="14"/>
-          <w:rtl w:val="0"/>
-        </w:rPr>
-        <w:t xml:space="preserve">: 2008-01-04T00:00:00.000+00:00 (type Date)</w:t>
-      </w:r>
-    </w:p>
-    <w:p>
-      <w:pPr>
-        <w:rPr>
-          <w:sz w:val="14"/>
-          <w:szCs w:val="14"/>
-        </w:rPr>
-      </w:pPr>
-      <w:r>
-        <w:rPr>
-          <w:b w:val="1"/>
-          <w:sz w:val="14"/>
-          <w:szCs w:val="14"/>
-          <w:rtl w:val="0"/>
-        </w:rPr>
-        <w:t xml:space="preserve">official_ttc_GAZOLE_eur_liter:</w:t>
-      </w:r>
-      <w:r>
-        <w:rPr>
-          <w:sz w:val="14"/>
-          <w:szCs w:val="14"/>
-          <w:rtl w:val="0"/>
-        </w:rPr>
-        <w:t xml:space="preserve"> 1.2226 (type float)</w:t>
-      </w:r>
-    </w:p>
-    <w:p>
-      <w:pPr>
-        <w:rPr>
-          <w:sz w:val="14"/>
-          <w:szCs w:val="14"/>
-        </w:rPr>
-      </w:pPr>
-      <w:r>
-        <w:rPr>
-          <w:b w:val="1"/>
-          <w:sz w:val="14"/>
-          <w:szCs w:val="14"/>
-          <w:rtl w:val="0"/>
-        </w:rPr>
-        <w:t xml:space="preserve">official_ttc_SP95_eur_liter</w:t>
-      </w:r>
-      <w:r>
-        <w:rPr>
-          <w:sz w:val="14"/>
-          <w:szCs w:val="14"/>
-          <w:rtl w:val="0"/>
-        </w:rPr>
-        <w:t xml:space="preserve">: 1.3701 (type float)</w:t>
-      </w:r>
-    </w:p>
-    <w:p>
-      <w:pPr>
-        <w:rPr>
-          <w:sz w:val="14"/>
-          <w:szCs w:val="14"/>
-        </w:rPr>
-      </w:pPr>
-      <w:r>
-        <w:rPr>
-          <w:b w:val="1"/>
-          <w:sz w:val="14"/>
-          <w:szCs w:val="14"/>
-          <w:rtl w:val="0"/>
-        </w:rPr>
-        <w:t xml:space="preserve">official_ttc_E10_eur_liter</w:t>
-      </w:r>
-      <w:r>
-        <w:rPr>
-          <w:sz w:val="14"/>
-          <w:szCs w:val="14"/>
-          <w:rtl w:val="0"/>
-        </w:rPr>
-        <w:t xml:space="preserve">: NaN (type float)</w:t>
-      </w:r>
-    </w:p>
-    <w:p>
-      <w:pPr>
-        <w:rPr>
-          <w:sz w:val="14"/>
-          <w:szCs w:val="14"/>
-        </w:rPr>
-      </w:pPr>
-      <w:r>
-        <w:rPr>
-          <w:b w:val="1"/>
-          <w:sz w:val="14"/>
-          <w:szCs w:val="14"/>
-          <w:rtl w:val="0"/>
-        </w:rPr>
-        <w:t xml:space="preserve">official_ttc_SP98_eur_liter:</w:t>
-      </w:r>
-      <w:r>
-        <w:rPr>
-          <w:sz w:val="14"/>
-          <w:szCs w:val="14"/>
-          <w:rtl w:val="0"/>
-        </w:rPr>
-        <w:t xml:space="preserve"> 1.4007 (type float)</w:t>
-      </w:r>
-    </w:p>
-    <w:p>
-      <w:pPr>
-        <w:rPr>
-          <w:sz w:val="14"/>
-          <w:szCs w:val="14"/>
-        </w:rPr>
-      </w:pPr>
-      <w:r>
-        <w:rPr>
-          <w:b w:val="1"/>
-          <w:sz w:val="14"/>
-          <w:szCs w:val="14"/>
-          <w:rtl w:val="0"/>
-        </w:rPr>
-        <w:t xml:space="preserve">official_ttc_E85_eur_liter</w:t>
-      </w:r>
-      <w:r>
-        <w:rPr>
-          <w:sz w:val="14"/>
-          <w:szCs w:val="14"/>
-          <w:rtl w:val="0"/>
-        </w:rPr>
-        <w:t xml:space="preserve">: NaN (type float)</w:t>
-      </w:r>
-    </w:p>
-    <w:p>
-      <w:pPr>
-        <w:rPr>
-          <w:sz w:val="14"/>
-          <w:szCs w:val="14"/>
-        </w:rPr>
-      </w:pPr>
-      <w:r>
-        <w:rPr>
-          <w:b w:val="1"/>
-          <w:sz w:val="14"/>
-          <w:szCs w:val="14"/>
-          <w:rtl w:val="0"/>
-        </w:rPr>
-        <w:t xml:space="preserve">official_ttc_GPLC_eur_liter</w:t>
-      </w:r>
-      <w:r>
-        <w:rPr>
-          <w:sz w:val="14"/>
-          <w:szCs w:val="14"/>
-          <w:rtl w:val="0"/>
-        </w:rPr>
-        <w:t xml:space="preserve">: 0.7472 (type float)</w:t>
-      </w:r>
-    </w:p>
-    <w:p>
-      <w:pPr>
-        <w:rPr>
-          <w:sz w:val="14"/>
-          <w:szCs w:val="14"/>
-        </w:rPr>
-      </w:pPr>
-      <w:r>
-        <w:rPr>
-          <w:sz w:val="14"/>
-          <w:szCs w:val="14"/>
-          <w:rtl w:val="0"/>
-        </w:rPr>
-        <w:t xml:space="preserve">}</w:t>
-      </w:r>
-    </w:p>
-    <w:p>
-      <w:pPr>
-        <w:rPr>
-          <w:sz w:val="6"/>
-          <w:szCs w:val="6"/>
-        </w:rPr>
-      </w:pPr>
-      <w:r>
-        <w:rPr>
-          <w:rtl w:val="0"/>
-        </w:rPr>
-      </w:r>
-    </w:p>
-    <w:p>
-      <w:pPr>
-        <w:rPr/>
-      </w:pPr>
-      <w:r>
-        <w:rPr>
-          <w:rtl w:val="0"/>
-        </w:rPr>
-        <w:t xml:space="preserve">En revanche, s</w:t>
-      </w:r>
-      <w:r>
-        <w:rPr>
-          <w:rtl w:val="0"/>
-        </w:rPr>
-        <w:t xml:space="preserve">ur les données relevées par les stations essences, le format d’origine en xml est formaté de manière à ce que chaque station essence possède un bloc de données correspondant à l’ensemble de ces relevés de prix pour chaque type d’essence. Il s’agit d’une quantité énorme de données par stations essence, car nous sommes à 56 millions d’enregistrements pour 13 600 stations sur la période de 2007 à 2025.</w:t>
-      </w:r>
-    </w:p>
-    <w:p>
-      <w:pPr>
-        <w:rPr/>
-      </w:pPr>
-      <w:r>
-        <w:rPr>
-          <w:rtl w:val="0"/>
-        </w:rPr>
-        <w:t xml:space="preserve">Afin d’alléger la quantité d’enregistrements et garantir l’intégrité des données, un nettoyage des données non pertinentes, ainsi que la conservation uniquement des derniers prix relevés par jour et par type d’essence est conservé.</w:t>
-      </w:r>
-    </w:p>
-    <w:p>
-      <w:pPr>
-        <w:rPr/>
-      </w:pPr>
-      <w:r>
-        <w:rPr>
-          <w:rtl w:val="0"/>
-        </w:rPr>
-        <w:t xml:space="preserve">Il y a ensuite une division de ce jeu de données en deux entités. La première représente les stations essences. Ces données changent rarement, et ne sont pas cumulées mais mises à jour par date de parution.</w:t>
-      </w:r>
-    </w:p>
-    <w:p>
-      <w:pPr>
-        <w:rPr/>
-      </w:pPr>
-      <w:r>
-        <w:rPr>
-          <w:rtl w:val="0"/>
-        </w:rPr>
-        <w:t xml:space="preserve">La deuxième entité représente les données des modifications de prix par jour et type d’essence sur une station essence. Chaque nouvel enregistrement est relié à la station essence par un id unique.</w:t>
-      </w:r>
-    </w:p>
-    <w:p>
-      <w:pPr>
-        <w:rPr>
-          <w:sz w:val="14"/>
-          <w:szCs w:val="14"/>
-        </w:rPr>
-      </w:pPr>
-      <w:r>
-        <w:rPr>
-          <w:sz w:val="14"/>
-          <w:szCs w:val="14"/>
-          <w:rtl w:val="0"/>
-        </w:rPr>
-        <w:t xml:space="preserve">{</w:t>
-      </w:r>
-    </w:p>
-    <w:p>
-      <w:pPr>
-        <w:rPr>
-          <w:sz w:val="14"/>
-          <w:szCs w:val="14"/>
-        </w:rPr>
-      </w:pPr>
-      <w:r>
-        <w:rPr>
-          <w:b w:val="1"/>
-          <w:sz w:val="14"/>
-          <w:szCs w:val="14"/>
-          <w:rtl w:val="0"/>
-        </w:rPr>
-        <w:t xml:space="preserve">_id: </w:t>
-      </w:r>
-      <w:r>
-        <w:rPr>
-          <w:sz w:val="14"/>
-          <w:szCs w:val="14"/>
-          <w:rtl w:val="0"/>
-        </w:rPr>
-        <w:t xml:space="preserve">685ea3f5984bc1281bbdba53 (type ObjectId)</w:t>
-      </w:r>
-    </w:p>
-    <w:p>
-      <w:pPr>
-        <w:rPr>
-          <w:sz w:val="14"/>
-          <w:szCs w:val="14"/>
-        </w:rPr>
-      </w:pPr>
-      <w:r>
-        <w:rPr>
-          <w:b w:val="1"/>
-          <w:sz w:val="14"/>
-          <w:szCs w:val="14"/>
-          <w:rtl w:val="0"/>
-        </w:rPr>
-        <w:t xml:space="preserve">Id_station_essence: </w:t>
-      </w:r>
-      <w:r>
-        <w:rPr>
-          <w:sz w:val="14"/>
-          <w:szCs w:val="14"/>
-          <w:rtl w:val="0"/>
-        </w:rPr>
-        <w:t xml:space="preserve">1000001 (type int)</w:t>
-      </w:r>
-    </w:p>
-    <w:p>
-      <w:pPr>
-        <w:rPr>
-          <w:sz w:val="14"/>
-          <w:szCs w:val="14"/>
-        </w:rPr>
-      </w:pPr>
-      <w:r>
-        <w:rPr>
-          <w:b w:val="1"/>
-          <w:sz w:val="14"/>
-          <w:szCs w:val="14"/>
-          <w:rtl w:val="0"/>
-        </w:rPr>
-        <w:t xml:space="preserve">Adresse: </w:t>
-      </w:r>
-      <w:r>
-        <w:rPr>
-          <w:sz w:val="14"/>
-          <w:szCs w:val="14"/>
-          <w:rtl w:val="0"/>
-        </w:rPr>
-        <w:t xml:space="preserve">"596 AVENUE DE TREVOUX" (type string)</w:t>
-      </w:r>
-    </w:p>
-    <w:p>
-      <w:pPr>
-        <w:rPr>
-          <w:sz w:val="14"/>
-          <w:szCs w:val="14"/>
-        </w:rPr>
-      </w:pPr>
-      <w:r>
-        <w:rPr>
-          <w:b w:val="1"/>
-          <w:sz w:val="14"/>
-          <w:szCs w:val="14"/>
-          <w:rtl w:val="0"/>
-        </w:rPr>
-        <w:t xml:space="preserve">Ville: </w:t>
-      </w:r>
-      <w:r>
-        <w:rPr>
-          <w:sz w:val="14"/>
-          <w:szCs w:val="14"/>
-          <w:rtl w:val="0"/>
-        </w:rPr>
-        <w:t xml:space="preserve">"SAINT-DENIS-LèS-BOURG" (type string)</w:t>
-      </w:r>
-    </w:p>
-    <w:p>
-      <w:pPr>
-        <w:rPr>
-          <w:sz w:val="14"/>
-          <w:szCs w:val="14"/>
-        </w:rPr>
-      </w:pPr>
-      <w:r>
-        <w:rPr>
-          <w:b w:val="1"/>
-          <w:sz w:val="14"/>
-          <w:szCs w:val="14"/>
-          <w:rtl w:val="0"/>
-        </w:rPr>
-        <w:t xml:space="preserve">Cp: </w:t>
-      </w:r>
-      <w:r>
-        <w:rPr>
-          <w:sz w:val="14"/>
-          <w:szCs w:val="14"/>
-          <w:rtl w:val="0"/>
-        </w:rPr>
-        <w:t xml:space="preserve">1000 (type int)</w:t>
-      </w:r>
-    </w:p>
-    <w:p>
-      <w:pPr>
-        <w:rPr>
-          <w:sz w:val="14"/>
-          <w:szCs w:val="14"/>
-        </w:rPr>
-      </w:pPr>
-      <w:r>
-        <w:rPr>
-          <w:b w:val="1"/>
-          <w:sz w:val="14"/>
-          <w:szCs w:val="14"/>
-          <w:rtl w:val="0"/>
-        </w:rPr>
-        <w:t xml:space="preserve">Latitude: </w:t>
-      </w:r>
-      <w:r>
-        <w:rPr>
-          <w:sz w:val="14"/>
-          <w:szCs w:val="14"/>
-          <w:rtl w:val="0"/>
-        </w:rPr>
-        <w:t xml:space="preserve">4620100 (type int)</w:t>
-      </w:r>
-    </w:p>
-    <w:p>
-      <w:pPr>
-        <w:rPr>
-          <w:sz w:val="14"/>
-          <w:szCs w:val="14"/>
-        </w:rPr>
-      </w:pPr>
-      <w:r>
-        <w:rPr>
-          <w:b w:val="1"/>
-          <w:sz w:val="14"/>
-          <w:szCs w:val="14"/>
-          <w:rtl w:val="0"/>
-        </w:rPr>
-        <w:t xml:space="preserve">Longitude: </w:t>
-      </w:r>
-      <w:r>
-        <w:rPr>
-          <w:sz w:val="14"/>
-          <w:szCs w:val="14"/>
-          <w:rtl w:val="0"/>
-        </w:rPr>
-        <w:t xml:space="preserve">519800 (type int)</w:t>
-      </w:r>
-    </w:p>
-    <w:p>
-      <w:pPr>
-        <w:rPr>
-          <w:sz w:val="14"/>
-          <w:szCs w:val="14"/>
-        </w:rPr>
-      </w:pPr>
-      <w:r>
-        <w:rPr>
-          <w:b w:val="1"/>
-          <w:sz w:val="14"/>
-          <w:szCs w:val="14"/>
-          <w:rtl w:val="0"/>
-        </w:rPr>
-        <w:t xml:space="preserve">Derniere_maj</w:t>
-      </w:r>
-      <w:r>
-        <w:rPr>
-          <w:b w:val="1"/>
-          <w:sz w:val="14"/>
-          <w:szCs w:val="14"/>
-          <w:rtl w:val="0"/>
-        </w:rPr>
-        <w:t xml:space="preserve">: </w:t>
-      </w:r>
-      <w:r>
-        <w:rPr>
-          <w:sz w:val="14"/>
-          <w:szCs w:val="14"/>
-          <w:rtl w:val="0"/>
-        </w:rPr>
-        <w:t xml:space="preserve">2025-06-25T00:00:00.000+00:00 (type Date)</w:t>
-      </w:r>
-    </w:p>
-    <w:p>
-      <w:pPr>
-        <w:rPr>
-          <w:b w:val="1"/>
-          <w:sz w:val="14"/>
-          <w:szCs w:val="14"/>
-        </w:rPr>
-      </w:pPr>
-      <w:r>
-        <w:rPr>
-          <w:rtl w:val="0"/>
-        </w:rPr>
-      </w:r>
-    </w:p>
-    <w:p>
-      <w:pPr>
-        <w:rPr>
-          <w:sz w:val="14"/>
-          <w:szCs w:val="14"/>
-        </w:rPr>
-      </w:pPr>
-      <w:r>
-        <w:rPr>
-          <w:sz w:val="14"/>
-          <w:szCs w:val="14"/>
-          <w:rtl w:val="0"/>
-        </w:rPr>
-        <w:t xml:space="preserve">}</w:t>
-      </w:r>
-    </w:p>
-    <w:p>
-      <w:pPr>
-        <w:rPr>
-          <w:sz w:val="14"/>
-          <w:szCs w:val="14"/>
-        </w:rPr>
-      </w:pPr>
-      <w:r>
-        <w:rPr>
-          <w:sz w:val="14"/>
-          <w:szCs w:val="14"/>
-          <w:rtl w:val="0"/>
-        </w:rPr>
-        <w:t xml:space="preserve">{</w:t>
-      </w:r>
-    </w:p>
-    <w:p>
-      <w:pPr>
-        <w:rPr>
-          <w:sz w:val="14"/>
-          <w:szCs w:val="14"/>
-        </w:rPr>
-      </w:pPr>
-      <w:r>
-        <w:rPr>
-          <w:b w:val="1"/>
-          <w:sz w:val="14"/>
-          <w:szCs w:val="14"/>
-          <w:rtl w:val="0"/>
-        </w:rPr>
-        <w:t xml:space="preserve">_id: </w:t>
-      </w:r>
-      <w:r>
-        <w:rPr>
-          <w:sz w:val="14"/>
-          <w:szCs w:val="14"/>
-          <w:rtl w:val="0"/>
-        </w:rPr>
-        <w:t xml:space="preserve">685ea3fd984bc1281bbdd80c (type ObjectId)</w:t>
-      </w:r>
-    </w:p>
-    <w:p>
-      <w:pPr>
-        <w:rPr>
-          <w:sz w:val="14"/>
-          <w:szCs w:val="14"/>
-        </w:rPr>
-      </w:pPr>
-      <w:r>
-        <w:rPr>
-          <w:b w:val="1"/>
-          <w:sz w:val="14"/>
-          <w:szCs w:val="14"/>
-          <w:rtl w:val="0"/>
-        </w:rPr>
-        <w:t xml:space="preserve">Date: </w:t>
-      </w:r>
-      <w:r>
-        <w:rPr>
-          <w:sz w:val="14"/>
-          <w:szCs w:val="14"/>
-          <w:rtl w:val="0"/>
-        </w:rPr>
-        <w:t xml:space="preserve">2009-01-05T00:00:00.000+00:00 (type Date)</w:t>
-      </w:r>
-    </w:p>
-    <w:p>
-      <w:pPr>
-        <w:rPr>
-          <w:sz w:val="14"/>
-          <w:szCs w:val="14"/>
-        </w:rPr>
-      </w:pPr>
-      <w:r>
-        <w:rPr>
-          <w:b w:val="1"/>
-          <w:sz w:val="14"/>
-          <w:szCs w:val="14"/>
-          <w:rtl w:val="0"/>
-        </w:rPr>
-        <w:t xml:space="preserve">Id_station_essence: </w:t>
-      </w:r>
-      <w:r>
-        <w:rPr>
-          <w:sz w:val="14"/>
-          <w:szCs w:val="14"/>
-          <w:rtl w:val="0"/>
-        </w:rPr>
-        <w:t xml:space="preserve">1000001 (type int)</w:t>
-      </w:r>
-    </w:p>
-    <w:p>
-      <w:pPr>
-        <w:rPr>
-          <w:sz w:val="14"/>
-          <w:szCs w:val="14"/>
-        </w:rPr>
-      </w:pPr>
-      <w:r>
-        <w:rPr>
-          <w:b w:val="1"/>
-          <w:sz w:val="14"/>
-          <w:szCs w:val="14"/>
-          <w:rtl w:val="0"/>
-        </w:rPr>
-        <w:t xml:space="preserve">Nom: </w:t>
-      </w:r>
-      <w:r>
-        <w:rPr>
-          <w:sz w:val="14"/>
-          <w:szCs w:val="14"/>
-          <w:rtl w:val="0"/>
-        </w:rPr>
-        <w:t xml:space="preserve">"Gazole" (type string)</w:t>
-      </w:r>
-    </w:p>
-    <w:p>
-      <w:pPr>
-        <w:rPr>
-          <w:sz w:val="14"/>
-          <w:szCs w:val="14"/>
-        </w:rPr>
-      </w:pPr>
-      <w:r>
-        <w:rPr>
-          <w:b w:val="1"/>
-          <w:sz w:val="14"/>
-          <w:szCs w:val="14"/>
-          <w:rtl w:val="0"/>
-        </w:rPr>
-        <w:t xml:space="preserve">Valeur:</w:t>
-      </w:r>
-      <w:r>
-        <w:rPr>
-          <w:sz w:val="14"/>
-          <w:szCs w:val="14"/>
-          <w:rtl w:val="0"/>
-        </w:rPr>
-        <w:t xml:space="preserve"> 0.909 (type float)</w:t>
-      </w:r>
-    </w:p>
-    <w:p>
-      <w:pPr>
-        <w:rPr>
-          <w:sz w:val="14"/>
-          <w:szCs w:val="14"/>
-        </w:rPr>
-      </w:pPr>
-      <w:r>
-        <w:rPr>
-          <w:b w:val="1"/>
-          <w:sz w:val="14"/>
-          <w:szCs w:val="14"/>
-          <w:rtl w:val="0"/>
-        </w:rPr>
-        <w:t xml:space="preserve">Heuremin</w:t>
-      </w:r>
-      <w:r>
-        <w:rPr>
-          <w:b w:val="1"/>
-          <w:sz w:val="14"/>
-          <w:szCs w:val="14"/>
-          <w:rtl w:val="0"/>
-        </w:rPr>
-        <w:t xml:space="preserve">: </w:t>
-      </w:r>
-      <w:r>
-        <w:rPr>
-          <w:sz w:val="14"/>
-          <w:szCs w:val="14"/>
-          <w:rtl w:val="0"/>
-        </w:rPr>
-        <w:t xml:space="preserve">"08:53" (type float)</w:t>
-      </w:r>
-    </w:p>
-    <w:p>
-      <w:pPr>
-        <w:rPr/>
-      </w:pPr>
-      <w:r>
-        <w:rPr>
-          <w:sz w:val="14"/>
-          <w:szCs w:val="14"/>
-          <w:rtl w:val="0"/>
-        </w:rPr>
-        <w:t xml:space="preserve">}</w:t>
-      </w:r>
-      <w:r>
-        <w:rPr>
-          <w:rtl w:val="0"/>
-        </w:rPr>
-        <w:br w:type="textWrapping"/>
-      </w:r>
-    </w:p>
-    <w:p>
-      <w:pPr>
-        <w:rPr/>
-      </w:pPr>
-      <w:r>
-        <w:rPr>
-          <w:b w:val="1"/>
-          <w:rtl w:val="0"/>
-        </w:rPr>
-        <w:t xml:space="preserve">La seconde stratégie de stockage</w:t>
-      </w:r>
-      <w:r>
-        <w:rPr>
-          <w:rtl w:val="0"/>
-        </w:rPr>
-        <w:t xml:space="preserve"> a pour objectif de réaliser des transformations sur les données en </w:t>
-      </w:r>
-      <w:r>
-        <w:rPr>
-          <w:rtl w:val="0"/>
-        </w:rPr>
-        <w:t xml:space="preserve">datalake</w:t>
-      </w:r>
-      <w:r>
-        <w:rPr>
-          <w:rtl w:val="0"/>
-        </w:rPr>
-        <w:t xml:space="preserve"> afin de les formaté pour travailler dessus en analyses et en visualisation. Le travail sur ces données est donc réalisé sur un principe de </w:t>
-      </w:r>
-      <w:r>
-        <w:rPr>
-          <w:b w:val="1"/>
-          <w:rtl w:val="0"/>
-        </w:rPr>
-        <w:t xml:space="preserve">dénormalisation</w:t>
-      </w:r>
-      <w:r>
-        <w:rPr>
-          <w:rtl w:val="0"/>
-        </w:rPr>
-        <w:t xml:space="preserve">.</w:t>
-      </w:r>
-    </w:p>
-    <w:p>
-      <w:pPr>
-        <w:rPr/>
-      </w:pPr>
-      <w:r>
-        <w:rPr>
-          <w:rtl w:val="0"/>
-        </w:rPr>
-      </w:r>
-    </w:p>
-    <w:p>
-      <w:pPr>
-        <w:rPr/>
-      </w:pPr>
-      <w:r>
-        <w:rPr>
-          <w:rtl w:val="0"/>
-        </w:rPr>
-        <w:t xml:space="preserve">La première </w:t>
-      </w:r>
-      <w:r>
-        <w:rPr>
-          <w:rtl w:val="0"/>
-        </w:rPr>
-        <w:t xml:space="preserve">dénormalisation</w:t>
-      </w:r>
-      <w:r>
-        <w:rPr>
-          <w:rtl w:val="0"/>
-        </w:rPr>
-        <w:t xml:space="preserve"> a lieu sur la collection des prix des stations essences par type d’essence, jour et station essence. Ce jeu de données contient encore 39 millions d’enregistrements. L’objectif est donc de rassembler ces données en un seul enregistrement par jour, contenant l’ensemble des types d’essence ainsi que la moyenne des prix de chacun, créant un total de 6 700 enregistrements.</w:t>
-      </w:r>
-    </w:p>
-    <w:p>
-      <w:pPr>
-        <w:rPr>
-          <w:sz w:val="14"/>
-          <w:szCs w:val="14"/>
-        </w:rPr>
-      </w:pPr>
-      <w:r>
-        <w:rPr>
-          <w:sz w:val="14"/>
-          <w:szCs w:val="14"/>
-          <w:rtl w:val="0"/>
-        </w:rPr>
-        <w:t xml:space="preserve">{</w:t>
-      </w:r>
-    </w:p>
-    <w:p>
-      <w:pPr>
-        <w:rPr>
-          <w:sz w:val="14"/>
-          <w:szCs w:val="14"/>
-        </w:rPr>
-      </w:pPr>
-      <w:r>
-        <w:rPr>
-          <w:b w:val="1"/>
-          <w:sz w:val="14"/>
-          <w:szCs w:val="14"/>
-          <w:rtl w:val="0"/>
-        </w:rPr>
-        <w:t xml:space="preserve">_id:</w:t>
-      </w:r>
-      <w:r>
-        <w:rPr>
-          <w:sz w:val="14"/>
-          <w:szCs w:val="14"/>
-          <w:rtl w:val="0"/>
-        </w:rPr>
-        <w:t xml:space="preserve"> 685ea7df984bc1281b196b3d (type ObjectId)</w:t>
-      </w:r>
-    </w:p>
-    <w:p>
-      <w:pPr>
-        <w:rPr>
-          <w:sz w:val="14"/>
-          <w:szCs w:val="14"/>
-        </w:rPr>
-      </w:pPr>
-      <w:r>
-        <w:rPr>
-          <w:b w:val="1"/>
-          <w:sz w:val="14"/>
-          <w:szCs w:val="14"/>
-          <w:rtl w:val="0"/>
-        </w:rPr>
-        <w:t xml:space="preserve">Date</w:t>
-      </w:r>
-      <w:r>
-        <w:rPr>
-          <w:sz w:val="14"/>
-          <w:szCs w:val="14"/>
-          <w:rtl w:val="0"/>
-        </w:rPr>
-        <w:t xml:space="preserve">: 2009-01-01T00:00:00.000+00:00 (type Date)</w:t>
-      </w:r>
-    </w:p>
-    <w:p>
-      <w:pPr>
-        <w:rPr>
-          <w:sz w:val="14"/>
-          <w:szCs w:val="14"/>
-        </w:rPr>
-      </w:pPr>
-      <w:r>
-        <w:rPr>
-          <w:b w:val="1"/>
-          <w:sz w:val="14"/>
-          <w:szCs w:val="14"/>
-          <w:rtl w:val="0"/>
-        </w:rPr>
-        <w:t xml:space="preserve">station_ttc_E85_eur_liter</w:t>
-      </w:r>
-      <w:r>
-        <w:rPr>
-          <w:sz w:val="14"/>
-          <w:szCs w:val="14"/>
-          <w:rtl w:val="0"/>
-        </w:rPr>
-        <w:t xml:space="preserve">: 0.8279 (type float)</w:t>
-      </w:r>
-    </w:p>
-    <w:p>
-      <w:pPr>
-        <w:rPr>
-          <w:sz w:val="14"/>
-          <w:szCs w:val="14"/>
-        </w:rPr>
-      </w:pPr>
-      <w:r>
-        <w:rPr>
-          <w:b w:val="1"/>
-          <w:sz w:val="14"/>
-          <w:szCs w:val="14"/>
-          <w:rtl w:val="0"/>
-        </w:rPr>
-        <w:t xml:space="preserve">station_ttc_GPLC_eur_liter:</w:t>
-      </w:r>
-      <w:r>
-        <w:rPr>
-          <w:sz w:val="14"/>
-          <w:szCs w:val="14"/>
-          <w:rtl w:val="0"/>
-        </w:rPr>
-        <w:t xml:space="preserve"> NaN (type float)</w:t>
-      </w:r>
-    </w:p>
-    <w:p>
-      <w:pPr>
-        <w:rPr>
-          <w:sz w:val="14"/>
-          <w:szCs w:val="14"/>
-        </w:rPr>
-      </w:pPr>
-      <w:r>
-        <w:rPr>
-          <w:b w:val="1"/>
-          <w:sz w:val="14"/>
-          <w:szCs w:val="14"/>
-          <w:rtl w:val="0"/>
-        </w:rPr>
-        <w:t xml:space="preserve">station_ttc_GAZOLE_eur_liter</w:t>
-      </w:r>
-      <w:r>
-        <w:rPr>
-          <w:sz w:val="14"/>
-          <w:szCs w:val="14"/>
-          <w:rtl w:val="0"/>
-        </w:rPr>
-        <w:t xml:space="preserve">: 1.10647 (type float)</w:t>
-      </w:r>
-    </w:p>
-    <w:p>
-      <w:pPr>
-        <w:rPr>
-          <w:sz w:val="14"/>
-          <w:szCs w:val="14"/>
-        </w:rPr>
-      </w:pPr>
-      <w:r>
-        <w:rPr>
-          <w:b w:val="1"/>
-          <w:sz w:val="14"/>
-          <w:szCs w:val="14"/>
-          <w:rtl w:val="0"/>
-        </w:rPr>
-        <w:t xml:space="preserve">station_ttc_SP95_eur_liter:</w:t>
-      </w:r>
-      <w:r>
-        <w:rPr>
-          <w:sz w:val="14"/>
-          <w:szCs w:val="14"/>
-          <w:rtl w:val="0"/>
-        </w:rPr>
-        <w:t xml:space="preserve"> 1.24179 (type float)</w:t>
-      </w:r>
-    </w:p>
-    <w:p>
-      <w:pPr>
-        <w:rPr>
-          <w:sz w:val="14"/>
-          <w:szCs w:val="14"/>
-        </w:rPr>
-      </w:pPr>
-      <w:r>
-        <w:rPr>
-          <w:b w:val="1"/>
-          <w:sz w:val="14"/>
-          <w:szCs w:val="14"/>
-          <w:rtl w:val="0"/>
-        </w:rPr>
-        <w:t xml:space="preserve">station_ttc_E10_eur_liter:</w:t>
-      </w:r>
-      <w:r>
-        <w:rPr>
-          <w:sz w:val="14"/>
-          <w:szCs w:val="14"/>
-          <w:rtl w:val="0"/>
-        </w:rPr>
-        <w:t xml:space="preserve"> 1.13348 (type float)</w:t>
-      </w:r>
-    </w:p>
-    <w:p>
-      <w:pPr>
-        <w:rPr>
-          <w:sz w:val="14"/>
-          <w:szCs w:val="14"/>
-        </w:rPr>
-      </w:pPr>
-      <w:r>
-        <w:rPr>
-          <w:b w:val="1"/>
-          <w:sz w:val="14"/>
-          <w:szCs w:val="14"/>
-          <w:rtl w:val="0"/>
-        </w:rPr>
-        <w:t xml:space="preserve">station_ttc_SP98_eur_liter:</w:t>
-      </w:r>
-      <w:r>
-        <w:rPr>
-          <w:sz w:val="14"/>
-          <w:szCs w:val="14"/>
-          <w:rtl w:val="0"/>
-        </w:rPr>
-        <w:t xml:space="preserve"> NaN (type float)</w:t>
-      </w:r>
-    </w:p>
-    <w:p>
-      <w:pPr>
-        <w:rPr>
-          <w:sz w:val="14"/>
-          <w:szCs w:val="14"/>
-        </w:rPr>
-      </w:pPr>
-      <w:r>
-        <w:rPr>
-          <w:sz w:val="14"/>
-          <w:szCs w:val="14"/>
-          <w:rtl w:val="0"/>
-        </w:rPr>
-        <w:t xml:space="preserve">}</w:t>
-      </w:r>
-    </w:p>
-    <w:p>
-      <w:pPr>
-        <w:rPr/>
-      </w:pPr>
-      <w:r>
-        <w:rPr>
-          <w:rtl w:val="0"/>
-        </w:rPr>
-      </w:r>
-    </w:p>
-    <w:p>
-      <w:pPr>
-        <w:rPr>
-          <w:sz w:val="14"/>
-          <w:szCs w:val="14"/>
-        </w:rPr>
-      </w:pPr>
-      <w:r>
-        <w:rPr>
-          <w:rtl w:val="0"/>
-        </w:rPr>
-        <w:t xml:space="preserve">Enfin, la seconde </w:t>
-      </w:r>
-      <w:r>
-        <w:rPr>
-          <w:rtl w:val="0"/>
-        </w:rPr>
-        <w:t xml:space="preserve">dénormalisation</w:t>
-      </w:r>
-      <w:r>
-        <w:rPr>
-          <w:rtl w:val="0"/>
-        </w:rPr>
-        <w:t xml:space="preserve"> consiste à rassembler ensemble les données des prix d’essences officiels avec les données des prix d’essences des stations essences. De nouvelles colonnes sont aussi ajoutées pour faciliter les analyses et la visualisation.</w:t>
-        <w:br w:type="textWrapping"/>
-      </w:r>
-      <w:r>
-        <w:rPr>
-          <w:sz w:val="14"/>
-          <w:szCs w:val="14"/>
-          <w:rtl w:val="0"/>
-        </w:rPr>
-        <w:t xml:space="preserve">{</w:t>
-      </w:r>
-    </w:p>
-    <w:p>
-      <w:pPr>
-        <w:rPr>
-          <w:sz w:val="14"/>
-          <w:szCs w:val="14"/>
-        </w:rPr>
-      </w:pPr>
-      <w:r>
-        <w:rPr>
-          <w:b w:val="1"/>
-          <w:sz w:val="14"/>
-          <w:szCs w:val="14"/>
-          <w:rtl w:val="0"/>
-        </w:rPr>
-        <w:t xml:space="preserve">_id:</w:t>
-      </w:r>
-      <w:r>
-        <w:rPr>
-          <w:sz w:val="14"/>
-          <w:szCs w:val="14"/>
-          <w:rtl w:val="0"/>
-        </w:rPr>
-        <w:t xml:space="preserve"> 685eaa1a984bc1281b198bdd (type ObjectId)</w:t>
-      </w:r>
-    </w:p>
-    <w:p>
-      <w:pPr>
-        <w:rPr>
-          <w:sz w:val="14"/>
-          <w:szCs w:val="14"/>
-        </w:rPr>
-      </w:pPr>
-      <w:r>
-        <w:rPr>
-          <w:b w:val="1"/>
-          <w:sz w:val="14"/>
-          <w:szCs w:val="14"/>
-          <w:rtl w:val="0"/>
-        </w:rPr>
-        <w:t xml:space="preserve">Date:</w:t>
-      </w:r>
-      <w:r>
-        <w:rPr>
-          <w:sz w:val="14"/>
-          <w:szCs w:val="14"/>
-          <w:rtl w:val="0"/>
-        </w:rPr>
-        <w:t xml:space="preserve"> 2008-03-28T00:00:00.000+00:00 (type Date)</w:t>
-      </w:r>
-    </w:p>
-    <w:p>
-      <w:pPr>
-        <w:rPr>
-          <w:sz w:val="14"/>
-          <w:szCs w:val="14"/>
-        </w:rPr>
-      </w:pPr>
-      <w:r>
-        <w:rPr>
-          <w:b w:val="1"/>
-          <w:sz w:val="14"/>
-          <w:szCs w:val="14"/>
-          <w:rtl w:val="0"/>
-        </w:rPr>
-        <w:t xml:space="preserve">official_ttc_GAZOLE_eur_liter:</w:t>
-      </w:r>
-      <w:r>
-        <w:rPr>
-          <w:sz w:val="14"/>
-          <w:szCs w:val="14"/>
-          <w:rtl w:val="0"/>
-        </w:rPr>
-        <w:t xml:space="preserve"> 1.2587 (type float)</w:t>
-      </w:r>
-    </w:p>
-    <w:p>
-      <w:pPr>
-        <w:rPr>
-          <w:sz w:val="14"/>
-          <w:szCs w:val="14"/>
-        </w:rPr>
-      </w:pPr>
-      <w:r>
-        <w:rPr>
-          <w:b w:val="1"/>
-          <w:sz w:val="14"/>
-          <w:szCs w:val="14"/>
-          <w:rtl w:val="0"/>
-        </w:rPr>
-        <w:t xml:space="preserve">official_ttc_SP95_eur_liter</w:t>
-      </w:r>
-      <w:r>
-        <w:rPr>
-          <w:sz w:val="14"/>
-          <w:szCs w:val="14"/>
-          <w:rtl w:val="0"/>
-        </w:rPr>
-        <w:t xml:space="preserve">: 1.3656 (type float)</w:t>
-      </w:r>
-    </w:p>
-    <w:p>
-      <w:pPr>
-        <w:rPr>
-          <w:sz w:val="14"/>
-          <w:szCs w:val="14"/>
-        </w:rPr>
-      </w:pPr>
-      <w:r>
-        <w:rPr>
-          <w:b w:val="1"/>
-          <w:sz w:val="14"/>
-          <w:szCs w:val="14"/>
-          <w:rtl w:val="0"/>
-        </w:rPr>
-        <w:t xml:space="preserve">official_ttc_E10_eur_liter</w:t>
-      </w:r>
-      <w:r>
-        <w:rPr>
-          <w:sz w:val="14"/>
-          <w:szCs w:val="14"/>
-          <w:rtl w:val="0"/>
-        </w:rPr>
-        <w:t xml:space="preserve">: NaN (type float)</w:t>
-      </w:r>
-    </w:p>
-    <w:p>
-      <w:pPr>
-        <w:rPr>
-          <w:sz w:val="14"/>
-          <w:szCs w:val="14"/>
-        </w:rPr>
-      </w:pPr>
-      <w:r>
-        <w:rPr>
-          <w:b w:val="1"/>
-          <w:sz w:val="14"/>
-          <w:szCs w:val="14"/>
-          <w:rtl w:val="0"/>
-        </w:rPr>
-        <w:t xml:space="preserve">official_ttc_SP98_eur_liter:</w:t>
-      </w:r>
-      <w:r>
-        <w:rPr>
-          <w:sz w:val="14"/>
-          <w:szCs w:val="14"/>
-          <w:rtl w:val="0"/>
-        </w:rPr>
-        <w:t xml:space="preserve"> 1.3993 (type float)</w:t>
-      </w:r>
-    </w:p>
-    <w:p>
-      <w:pPr>
-        <w:rPr>
-          <w:sz w:val="14"/>
-          <w:szCs w:val="14"/>
-        </w:rPr>
-      </w:pPr>
-      <w:r>
-        <w:rPr>
-          <w:b w:val="1"/>
-          <w:sz w:val="14"/>
-          <w:szCs w:val="14"/>
-          <w:rtl w:val="0"/>
-        </w:rPr>
-        <w:t xml:space="preserve">official_ttc_E85_eur_liter:</w:t>
-      </w:r>
-      <w:r>
-        <w:rPr>
-          <w:sz w:val="14"/>
-          <w:szCs w:val="14"/>
-          <w:rtl w:val="0"/>
-        </w:rPr>
-        <w:t xml:space="preserve"> NaN (type float)</w:t>
-      </w:r>
-    </w:p>
-    <w:p>
-      <w:pPr>
-        <w:rPr>
-          <w:sz w:val="14"/>
-          <w:szCs w:val="14"/>
-        </w:rPr>
-      </w:pPr>
-      <w:r>
-        <w:rPr>
-          <w:b w:val="1"/>
-          <w:sz w:val="14"/>
-          <w:szCs w:val="14"/>
-          <w:rtl w:val="0"/>
-        </w:rPr>
-        <w:t xml:space="preserve">official_ttc_GPLC_eur_liter:</w:t>
-      </w:r>
-      <w:r>
-        <w:rPr>
-          <w:sz w:val="14"/>
-          <w:szCs w:val="14"/>
-          <w:rtl w:val="0"/>
-        </w:rPr>
-        <w:t xml:space="preserve"> 0.7494 (type float)</w:t>
-      </w:r>
-    </w:p>
-    <w:p>
-      <w:pPr>
-        <w:rPr>
-          <w:sz w:val="14"/>
-          <w:szCs w:val="14"/>
-        </w:rPr>
-      </w:pPr>
-      <w:r>
-        <w:rPr>
-          <w:b w:val="1"/>
-          <w:sz w:val="14"/>
-          <w:szCs w:val="14"/>
-          <w:rtl w:val="0"/>
-        </w:rPr>
-        <w:t xml:space="preserve">station_ttc_GAZOLE_eur_liter:</w:t>
-      </w:r>
-      <w:r>
-        <w:rPr>
-          <w:sz w:val="14"/>
-          <w:szCs w:val="14"/>
-          <w:rtl w:val="0"/>
-        </w:rPr>
-        <w:t xml:space="preserve"> 1.23422 (type float)</w:t>
-      </w:r>
-    </w:p>
-    <w:p>
-      <w:pPr>
-        <w:rPr>
-          <w:sz w:val="14"/>
-          <w:szCs w:val="14"/>
-        </w:rPr>
-      </w:pPr>
-      <w:r>
-        <w:rPr>
-          <w:b w:val="1"/>
-          <w:sz w:val="14"/>
-          <w:szCs w:val="14"/>
-          <w:rtl w:val="0"/>
-        </w:rPr>
-        <w:t xml:space="preserve">station_ttc_SP95_eur_liter:</w:t>
-      </w:r>
-      <w:r>
-        <w:rPr>
-          <w:sz w:val="14"/>
-          <w:szCs w:val="14"/>
-          <w:rtl w:val="0"/>
-        </w:rPr>
-        <w:t xml:space="preserve"> 1.36403 (type float)</w:t>
-      </w:r>
-    </w:p>
-    <w:p>
-      <w:pPr>
-        <w:rPr>
-          <w:sz w:val="14"/>
-          <w:szCs w:val="14"/>
-        </w:rPr>
-      </w:pPr>
-      <w:r>
-        <w:rPr>
-          <w:b w:val="1"/>
-          <w:sz w:val="14"/>
-          <w:szCs w:val="14"/>
-          <w:rtl w:val="0"/>
-        </w:rPr>
-        <w:t xml:space="preserve">station_ttc_E10_eur_liter: </w:t>
-      </w:r>
-      <w:r>
-        <w:rPr>
-          <w:sz w:val="14"/>
-          <w:szCs w:val="14"/>
-          <w:rtl w:val="0"/>
-        </w:rPr>
-        <w:t xml:space="preserve">NaN (type float)</w:t>
-      </w:r>
-    </w:p>
-    <w:p>
-      <w:pPr>
-        <w:rPr>
-          <w:sz w:val="14"/>
-          <w:szCs w:val="14"/>
-        </w:rPr>
-      </w:pPr>
-      <w:r>
-        <w:rPr>
-          <w:b w:val="1"/>
-          <w:sz w:val="14"/>
-          <w:szCs w:val="14"/>
-          <w:rtl w:val="0"/>
-        </w:rPr>
-        <w:t xml:space="preserve">station_ttc_SP98_eur_liter:</w:t>
-      </w:r>
-      <w:r>
-        <w:rPr>
-          <w:sz w:val="14"/>
-          <w:szCs w:val="14"/>
-          <w:rtl w:val="0"/>
-        </w:rPr>
-        <w:t xml:space="preserve"> NaN (type float)</w:t>
-      </w:r>
-    </w:p>
-    <w:p>
-      <w:pPr>
-        <w:rPr>
-          <w:sz w:val="14"/>
-          <w:szCs w:val="14"/>
-        </w:rPr>
-      </w:pPr>
-      <w:r>
-        <w:rPr>
-          <w:b w:val="1"/>
-          <w:sz w:val="14"/>
-          <w:szCs w:val="14"/>
-          <w:rtl w:val="0"/>
-        </w:rPr>
-        <w:t xml:space="preserve">station_ttc_E85_eur_liter:</w:t>
-      </w:r>
-      <w:r>
-        <w:rPr>
-          <w:sz w:val="14"/>
-          <w:szCs w:val="14"/>
-          <w:rtl w:val="0"/>
-        </w:rPr>
-        <w:t xml:space="preserve"> 0.81043 (type float)</w:t>
-      </w:r>
-    </w:p>
-    <w:p>
-      <w:pPr>
-        <w:rPr>
-          <w:sz w:val="14"/>
-          <w:szCs w:val="14"/>
-        </w:rPr>
-      </w:pPr>
-      <w:r>
-        <w:rPr>
-          <w:b w:val="1"/>
-          <w:sz w:val="14"/>
-          <w:szCs w:val="14"/>
-          <w:rtl w:val="0"/>
-        </w:rPr>
-        <w:t xml:space="preserve">station_ttc_GPLC_eur_liter:</w:t>
-      </w:r>
-      <w:r>
-        <w:rPr>
-          <w:sz w:val="14"/>
-          <w:szCs w:val="14"/>
-          <w:rtl w:val="0"/>
-        </w:rPr>
-        <w:t xml:space="preserve"> 0.73473 (type float)</w:t>
-      </w:r>
-    </w:p>
-    <w:p>
-      <w:pPr>
-        <w:rPr>
-          <w:sz w:val="14"/>
-          <w:szCs w:val="14"/>
-        </w:rPr>
-      </w:pPr>
-      <w:r>
-        <w:rPr>
-          <w:b w:val="1"/>
-          <w:sz w:val="14"/>
-          <w:szCs w:val="14"/>
-          <w:rtl w:val="0"/>
-        </w:rPr>
-        <w:t xml:space="preserve">Day_of_week:</w:t>
-      </w:r>
-      <w:r>
-        <w:rPr>
-          <w:sz w:val="14"/>
-          <w:szCs w:val="14"/>
-          <w:rtl w:val="0"/>
-        </w:rPr>
-        <w:t xml:space="preserve"> "Friday"  (type string)</w:t>
-      </w:r>
-    </w:p>
-    <w:p>
-      <w:pPr>
-        <w:rPr>
-          <w:sz w:val="14"/>
-          <w:szCs w:val="14"/>
-        </w:rPr>
-      </w:pPr>
-      <w:r>
-        <w:rPr>
-          <w:b w:val="1"/>
-          <w:sz w:val="14"/>
-          <w:szCs w:val="14"/>
-          <w:rtl w:val="0"/>
-        </w:rPr>
-        <w:t xml:space="preserve">Month:</w:t>
-      </w:r>
-      <w:r>
-        <w:rPr>
-          <w:sz w:val="14"/>
-          <w:szCs w:val="14"/>
-          <w:rtl w:val="0"/>
-        </w:rPr>
-        <w:t xml:space="preserve"> "March" (type string)</w:t>
-      </w:r>
-    </w:p>
-    <w:p>
-      <w:pPr>
-        <w:rPr>
-          <w:sz w:val="14"/>
-          <w:szCs w:val="14"/>
-        </w:rPr>
-      </w:pPr>
-      <w:r>
-        <w:rPr>
-          <w:b w:val="1"/>
-          <w:sz w:val="14"/>
-          <w:szCs w:val="14"/>
-          <w:rtl w:val="0"/>
-        </w:rPr>
-        <w:t xml:space="preserve">Year</w:t>
-      </w:r>
-      <w:r>
-        <w:rPr>
-          <w:sz w:val="14"/>
-          <w:szCs w:val="14"/>
-          <w:rtl w:val="0"/>
-        </w:rPr>
-        <w:t xml:space="preserve">: "2008" (type string)</w:t>
-      </w:r>
-    </w:p>
-    <w:p>
-      <w:pPr>
-        <w:rPr>
-          <w:sz w:val="14"/>
-          <w:szCs w:val="14"/>
-        </w:rPr>
-      </w:pPr>
-      <w:r>
-        <w:rPr>
-          <w:b w:val="1"/>
-          <w:sz w:val="14"/>
-          <w:szCs w:val="14"/>
-          <w:rtl w:val="0"/>
-        </w:rPr>
-        <w:t xml:space="preserve">DayMonth</w:t>
-      </w:r>
-      <w:r>
-        <w:rPr>
-          <w:sz w:val="14"/>
-          <w:szCs w:val="14"/>
-          <w:rtl w:val="0"/>
-        </w:rPr>
-        <w:t xml:space="preserve">: "28march" (type string)</w:t>
-      </w:r>
-    </w:p>
-    <w:p>
-      <w:pPr>
-        <w:rPr>
-          <w:sz w:val="14"/>
-          <w:szCs w:val="14"/>
-        </w:rPr>
-      </w:pPr>
-      <w:r>
-        <w:rPr>
-          <w:sz w:val="14"/>
-          <w:szCs w:val="14"/>
-          <w:rtl w:val="0"/>
-        </w:rPr>
-        <w:t xml:space="preserve">}</w:t>
-      </w:r>
-    </w:p>
-    <w:p>
-      <w:pPr>
-        <w:rPr/>
-      </w:pPr>
-      <w:r>
-        <w:rPr>
-          <w:rtl w:val="0"/>
-        </w:rPr>
-      </w:r>
-    </w:p>
-    <w:p>
-      <w:pPr>
-        <w:rPr/>
-      </w:pPr>
-      <w:r>
-        <w:rPr>
-          <w:rtl w:val="0"/>
-        </w:rPr>
-        <w:t xml:space="preserve">Durant l’étape d’ETL, les données nouvellement stockées en bases de données sont uniquement les données manquantes, dans une optique de mise à jour, mais aussi pour assurer l’intégrité des données en évitant les valeurs doublons.</w:t>
-      </w:r>
+          <w:rtl w:val="0"/>
+        </w:rPr>
+      </w:r>
+    </w:p>
+    <w:p>
+      <w:pPr>
+        <w:rPr/>
+      </w:pPr>
+      <w:r>
+        <w:rPr>
+          <w:rtl w:val="0"/>
+        </w:rPr>
+        <w:t xml:space="preserve">Pour chaque ETL mise en œuvre, les données sont mises à jour en base de données de manière incrémentale en ne chargeant que les données manquantes. Cela permet d’éviter de recharger l’ensemble des données a chaque lancement de scheduler, et permet d’assurer l’intégrité des données en évitant les valeurs doublons.</w:t>
+      </w:r>
+    </w:p>
+    <w:p>
+      <w:pPr>
+        <w:rPr/>
+      </w:pPr>
       <w:r>
         <w:rPr>
           <w:rtl w:val="0"/>
@@ -4157,7 +4202,27 @@
         <w:rPr>
           <w:rtl w:val="0"/>
         </w:rPr>
+      </w:r>
+    </w:p>
+    <w:p>
+      <w:pPr>
+        <w:rPr/>
+      </w:pPr>
+      <w:r>
+        <w:rPr>
+          <w:rtl w:val="0"/>
+        </w:rPr>
         <w:t xml:space="preserve">Afin d’assurer l’intégrité des données, différents droits sont donnés suivant les besoins. Le docker d’ETL aura le droit de lecture et d’écriture sur l’ensemble des bases de données, tandis que le docker de visualisation n’aura que le droit que lecture, et cela uniquement sur les tables de dénormalisation destiné à la visualisation.</w:t>
+      </w:r>
+    </w:p>
+    <w:p>
+      <w:pPr>
+        <w:rPr/>
+      </w:pPr>
+      <w:r>
+        <w:rPr>
+          <w:rtl w:val="0"/>
+        </w:rPr>
       </w:r>
     </w:p>
     <w:p>
@@ -4209,17 +4274,208 @@
         <w:rPr>
           <w:rtl w:val="0"/>
         </w:rPr>
-        <w:t xml:space="preserve">Ninja !</w:t>
-      </w:r>
-      <w:r>
-        <w:rPr>
-          <w:rtl w:val="0"/>
-        </w:rPr>
-      </w:r>
-    </w:p>
-    <w:p>
-      <w:pPr>
-        <w:pStyle w:val="Heading1"/>
+        <w:t xml:space="preserve">Les données seront réparties en deux bases de données.</w:t>
+      </w:r>
+    </w:p>
+    <w:p>
+      <w:pPr>
+        <w:rPr/>
+      </w:pPr>
+      <w:r>
+        <w:rPr>
+          <w:rtl w:val="0"/>
+        </w:rPr>
+      </w:r>
+    </w:p>
+    <w:p>
+      <w:pPr>
+        <w:rPr/>
+      </w:pPr>
+      <w:r>
+        <w:rPr>
+          <w:rtl w:val="0"/>
+        </w:rPr>
+        <w:t xml:space="preserve">La première base de données a une fonction de type </w:t>
+      </w:r>
+      <w:r>
+        <w:rPr>
+          <w:b w:val="1"/>
+          <w:rtl w:val="0"/>
+        </w:rPr>
+        <w:t xml:space="preserve">“</w:t>
+      </w:r>
+      <w:r>
+        <w:rPr>
+          <w:b w:val="1"/>
+          <w:rtl w:val="0"/>
+        </w:rPr>
+        <w:t xml:space="preserve">datalake</w:t>
+      </w:r>
+      <w:r>
+        <w:rPr>
+          <w:b w:val="1"/>
+          <w:rtl w:val="0"/>
+        </w:rPr>
+        <w:t xml:space="preserve">”</w:t>
+      </w:r>
+      <w:r>
+        <w:rPr>
+          <w:rtl w:val="0"/>
+        </w:rPr>
+        <w:t xml:space="preserve">. Les prérequis de cette base de données étant qu'elle doit supporter tout type de données, qu’il soit possible de créer des clusters de données si la taille du </w:t>
+      </w:r>
+      <w:r>
+        <w:rPr>
+          <w:rtl w:val="0"/>
+        </w:rPr>
+        <w:t xml:space="preserve">datalake</w:t>
+      </w:r>
+      <w:r>
+        <w:rPr>
+          <w:rtl w:val="0"/>
+        </w:rPr>
+        <w:t xml:space="preserve"> le demande, et que la recherche soit réalisé par indexation afin d'obtenir rapidement des résultats dans des grandes quantité de données. Les données traitées peuvent être relationnelles mais les queries ne sont pas censées être réalisées directement sur la base de données, car le stockage est optimisé pour le volume et non pour la performance.</w:t>
+      </w:r>
+    </w:p>
+    <w:p>
+      <w:pPr>
+        <w:rPr/>
+      </w:pPr>
+      <w:r>
+        <w:rPr>
+          <w:rtl w:val="0"/>
+        </w:rPr>
+      </w:r>
+    </w:p>
+    <w:p>
+      <w:pPr>
+        <w:rPr/>
+      </w:pPr>
+      <w:r>
+        <w:rPr>
+          <w:rtl w:val="0"/>
+        </w:rPr>
+        <w:t xml:space="preserve">La seconde base de données a une fonction de stockage de données </w:t>
+      </w:r>
+      <w:r>
+        <w:rPr>
+          <w:b w:val="1"/>
+          <w:rtl w:val="0"/>
+        </w:rPr>
+        <w:t xml:space="preserve">“dénormaliser”</w:t>
+      </w:r>
+      <w:r>
+        <w:rPr>
+          <w:rtl w:val="0"/>
+        </w:rPr>
+        <w:t xml:space="preserve">.</w:t>
+      </w:r>
+    </w:p>
+    <w:p>
+      <w:pPr>
+        <w:rPr/>
+      </w:pPr>
+      <w:r>
+        <w:rPr>
+          <w:rtl w:val="0"/>
+        </w:rPr>
+        <w:t xml:space="preserve">Elle doit être disponible par les outils de visualisation et d'analyse en ayant de nombreux connecteurs à ces outils, avoir la possibilité de séparer les droits de lecture uniquement sur cette base de données sans pouvoir accéder au </w:t>
+      </w:r>
+      <w:r>
+        <w:rPr>
+          <w:rtl w:val="0"/>
+        </w:rPr>
+        <w:t xml:space="preserve">datalake</w:t>
+      </w:r>
+      <w:r>
+        <w:rPr>
+          <w:rtl w:val="0"/>
+        </w:rPr>
+        <w:t xml:space="preserve">, et d’avoir un cloud facile d’accès. Ces tables ne sont pas censées être relationnelles, mais plutôt directement prêt à l'emploi pour la visualisation et l’analyse.</w:t>
+        <w:br w:type="textWrapping"/>
+        <w:br w:type="textWrapping"/>
+        <w:t xml:space="preserve">Au vu des besoins et des attentes, MongoDB semble être le système de gestion de bases de données répondant le mieux aux besoins nécessaires au stockage dans la base de données “</w:t>
+      </w:r>
+      <w:r>
+        <w:rPr>
+          <w:rtl w:val="0"/>
+        </w:rPr>
+        <w:t xml:space="preserve">datalake</w:t>
+      </w:r>
+      <w:r>
+        <w:rPr>
+          <w:rtl w:val="0"/>
+        </w:rPr>
+        <w:t xml:space="preserve">”, ainsi qu'au besoin nécessaire pour la visualisation dans la base de données “dénormaliser”.</w:t>
+      </w:r>
+    </w:p>
+    <w:p>
+      <w:pPr>
+        <w:rPr/>
+      </w:pPr>
+      <w:r>
+        <w:rPr>
+          <w:rtl w:val="0"/>
+        </w:rPr>
+      </w:r>
+    </w:p>
+    <w:p>
+      <w:pPr>
+        <w:rPr/>
+      </w:pPr>
+      <w:r>
+        <w:rPr>
+          <w:rtl w:val="0"/>
+        </w:rPr>
+        <w:t xml:space="preserve">Ce SGBD aura donc deux </w:t>
+      </w:r>
+      <w:r>
+        <w:rPr>
+          <w:rtl w:val="0"/>
+        </w:rPr>
+        <w:t xml:space="preserve">users</w:t>
+      </w:r>
+      <w:r>
+        <w:rPr>
+          <w:rtl w:val="0"/>
+        </w:rPr>
+        <w:t xml:space="preserve">. Le premier, destiné au docker des ETLs, qui aura un droit de lecture et d’écriture sur toutes les bases de données, et le second, destiné au docker de visualisation, qui n’aura que le droit de lecture sur la base de données de </w:t>
+      </w:r>
+      <w:r>
+        <w:rPr>
+          <w:rtl w:val="0"/>
+        </w:rPr>
+        <w:t xml:space="preserve">denormalisation</w:t>
+      </w:r>
+      <w:r>
+        <w:rPr>
+          <w:rtl w:val="0"/>
+        </w:rPr>
+        <w:t xml:space="preserve">.</w:t>
+      </w:r>
+    </w:p>
+    <w:p>
+      <w:pPr>
+        <w:rPr/>
+      </w:pPr>
+      <w:r>
+        <w:rPr>
+          <w:rtl w:val="0"/>
+        </w:rPr>
+      </w:r>
+    </w:p>
+    <w:p>
+      <w:pPr>
+        <w:rPr/>
+      </w:pPr>
+      <w:r>
+        <w:rPr>
+          <w:rtl w:val="0"/>
+        </w:rPr>
+      </w:r>
+    </w:p>
+    <w:p>
+      <w:pPr>
         <w:rPr>
           <w:color w:val="351c75"/>
           <w:sz w:val="24"/>
@@ -4227,8 +4483,6 @@
           <w:u w:val="single"/>
         </w:rPr>
       </w:pPr>
-      <w:bookmarkStart w:colFirst="0" w:colLast="0" w:name="_ueljvy826n95" w:id="6"/>
-      <w:bookmarkEnd w:id="6"/>
       <w:r>
         <w:rPr>
           <w:color w:val="351c75"/>
@@ -4237,68 +4491,1172 @@
           <w:u w:val="single"/>
           <w:rtl w:val="0"/>
         </w:rPr>
-        <w:t xml:space="preserve">C1.3.1 : Sélectionner les technologies et les outils de traitement de données en identifiant les solutions existantes et en comparant leurs avantages et leurs inconvénients afin de traiter efficacement les données collectées. </w:t>
-      </w:r>
-    </w:p>
-    <w:p>
-      <w:pPr>
-        <w:rPr/>
-      </w:pPr>
-      <w:r>
-        <w:rPr>
-          <w:rtl w:val="0"/>
-        </w:rPr>
-      </w:r>
-    </w:p>
-    <w:p>
-      <w:pPr>
-        <w:pStyle w:val="Heading1"/>
-        <w:rPr>
-          <w:sz w:val="24"/>
-          <w:szCs w:val="24"/>
-        </w:rPr>
-      </w:pPr>
-      <w:bookmarkStart w:colFirst="0" w:colLast="0" w:name="_hrv3uxlrcrci" w:id="7"/>
-      <w:bookmarkEnd w:id="7"/>
-      <w:r>
+        <w:t xml:space="preserve">C1.3.1 : Sélectionner les technologies et les outils de traitement de données en identifiant les solutions existantes et en comparant leurs avantages et leurs inconvénients afin de traiter efficacement les données collectées.</w:t>
+      </w:r>
+    </w:p>
+    <w:p>
+      <w:pPr>
         <w:rPr>
           <w:color w:val="351c75"/>
           <w:sz w:val="24"/>
           <w:szCs w:val="24"/>
           <w:u w:val="single"/>
-          <w:rtl w:val="0"/>
-        </w:rPr>
-        <w:t xml:space="preserve">C1.3.2 : Transformer les données à l’aide de langage de programmation ou en utilisant des outils dédiés (Talend, Spark…) afin d’obtenir des données nettoyées exploitables.</w:t>
-      </w:r>
-      <w:r>
-        <w:rPr>
-          <w:rtl w:val="0"/>
-        </w:rPr>
-      </w:r>
-    </w:p>
-    <w:p>
-      <w:pPr>
-        <w:rPr/>
-      </w:pPr>
-      <w:r>
-        <w:rPr>
-          <w:rtl w:val="0"/>
-        </w:rPr>
-      </w:r>
-    </w:p>
-    <w:p>
-      <w:pPr>
-        <w:pStyle w:val="Heading1"/>
-        <w:rPr/>
-      </w:pPr>
-      <w:bookmarkStart w:colFirst="0" w:colLast="0" w:name="_iouoshj55hut" w:id="8"/>
-      <w:bookmarkEnd w:id="8"/>
-      <w:r>
+        </w:rPr>
+      </w:pPr>
+      <w:r>
+        <w:rPr>
+          <w:rtl w:val="0"/>
+        </w:rPr>
+      </w:r>
+    </w:p>
+    <w:p>
+      <w:pPr>
+        <w:rPr/>
+      </w:pPr>
+      <w:r>
+        <w:rPr>
+          <w:rtl w:val="0"/>
+        </w:rPr>
+        <w:t xml:space="preserve">Voici un tableau répertoriant les différentes possibilités de langages pour cette application.</w:t>
+      </w:r>
+    </w:p>
+    <w:p>
+      <w:pPr>
+        <w:rPr/>
+      </w:pPr>
+      <w:r>
+        <w:rPr>
+          <w:rtl w:val="0"/>
+        </w:rPr>
+      </w:r>
+    </w:p>
+    <w:tbl>
+      <w:tblPr>
+        <w:tblStyle w:val="Table2"/>
+        <w:tblW w:w="8610.0" w:type="dxa"/>
+        <w:jc w:val="left"/>
+        <w:tblBorders>
+          <w:top w:color="000000" w:space="0" w:sz="8" w:val="single"/>
+          <w:left w:color="000000" w:space="0" w:sz="8" w:val="single"/>
+          <w:bottom w:color="000000" w:space="0" w:sz="8" w:val="single"/>
+          <w:right w:color="000000" w:space="0" w:sz="8" w:val="single"/>
+          <w:insideH w:color="000000" w:space="0" w:sz="8" w:val="single"/>
+          <w:insideV w:color="000000" w:space="0" w:sz="8" w:val="single"/>
+        </w:tblBorders>
+        <w:tblLayout w:type="fixed"/>
+        <w:tblLook w:val="0600"/>
+      </w:tblPr>
+      <w:tblGrid>
+        <w:gridCol w:w="1095"/>
+        <w:gridCol w:w="2505"/>
+        <w:gridCol w:w="2355"/>
+        <w:gridCol w:w="2655"/>
+        <w:tblGridChange w:id="0">
+          <w:tblGrid>
+            <w:gridCol w:w="1095"/>
+            <w:gridCol w:w="2505"/>
+            <w:gridCol w:w="2355"/>
+            <w:gridCol w:w="2655"/>
+          </w:tblGrid>
+        </w:tblGridChange>
+      </w:tblGrid>
+      <w:tr>
+        <w:trPr>
+          <w:cantSplit w:val="0"/>
+          <w:tblHeader w:val="0"/>
+        </w:trPr>
+        <w:tc>
+          <w:tcPr>
+            <w:shd w:fill="auto" w:val="clear"/>
+            <w:tcMar>
+              <w:top w:w="100.0" w:type="dxa"/>
+              <w:left w:w="100.0" w:type="dxa"/>
+              <w:bottom w:w="100.0" w:type="dxa"/>
+              <w:right w:w="100.0" w:type="dxa"/>
+            </w:tcMar>
+            <w:vAlign w:val="top"/>
+          </w:tcPr>
+          <w:p>
+            <w:pPr>
+              <w:keepNext w:val="0"/>
+              <w:keepLines w:val="0"/>
+              <w:pageBreakBefore w:val="0"/>
+              <w:widowControl w:val="0"/>
+              <w:pBdr>
+                <w:top w:space="0" w:sz="0" w:val="nil"/>
+                <w:left w:space="0" w:sz="0" w:val="nil"/>
+                <w:bottom w:space="0" w:sz="0" w:val="nil"/>
+                <w:right w:space="0" w:sz="0" w:val="nil"/>
+                <w:between w:space="0" w:sz="0" w:val="nil"/>
+              </w:pBdr>
+              <w:shd w:fill="auto" w:val="clear"/>
+              <w:spacing w:after="0" w:before="0" w:line="240" w:lineRule="auto"/>
+              <w:ind w:left="0" w:right="0" w:firstLine="0"/>
+              <w:jc w:val="left"/>
+              <w:rPr/>
+            </w:pPr>
+            <w:r>
+              <w:rPr>
+                <w:rtl w:val="0"/>
+              </w:rPr>
+            </w:r>
+          </w:p>
+        </w:tc>
+        <w:tc>
+          <w:tcPr>
+            <w:shd w:fill="auto" w:val="clear"/>
+            <w:tcMar>
+              <w:top w:w="100.0" w:type="dxa"/>
+              <w:left w:w="100.0" w:type="dxa"/>
+              <w:bottom w:w="100.0" w:type="dxa"/>
+              <w:right w:w="100.0" w:type="dxa"/>
+            </w:tcMar>
+            <w:vAlign w:val="top"/>
+          </w:tcPr>
+          <w:p>
+            <w:pPr>
+              <w:keepNext w:val="0"/>
+              <w:keepLines w:val="0"/>
+              <w:pageBreakBefore w:val="0"/>
+              <w:widowControl w:val="0"/>
+              <w:pBdr>
+                <w:top w:space="0" w:sz="0" w:val="nil"/>
+                <w:left w:space="0" w:sz="0" w:val="nil"/>
+                <w:bottom w:space="0" w:sz="0" w:val="nil"/>
+                <w:right w:space="0" w:sz="0" w:val="nil"/>
+                <w:between w:space="0" w:sz="0" w:val="nil"/>
+              </w:pBdr>
+              <w:shd w:fill="auto" w:val="clear"/>
+              <w:spacing w:after="0" w:before="0" w:line="240" w:lineRule="auto"/>
+              <w:ind w:left="0" w:right="0" w:firstLine="0"/>
+              <w:jc w:val="left"/>
+              <w:rPr/>
+            </w:pPr>
+            <w:r>
+              <w:rPr>
+                <w:rtl w:val="0"/>
+              </w:rPr>
+              <w:t xml:space="preserve">Python</w:t>
+            </w:r>
+          </w:p>
+        </w:tc>
+        <w:tc>
+          <w:tcPr>
+            <w:shd w:fill="auto" w:val="clear"/>
+            <w:tcMar>
+              <w:top w:w="100.0" w:type="dxa"/>
+              <w:left w:w="100.0" w:type="dxa"/>
+              <w:bottom w:w="100.0" w:type="dxa"/>
+              <w:right w:w="100.0" w:type="dxa"/>
+            </w:tcMar>
+            <w:vAlign w:val="top"/>
+          </w:tcPr>
+          <w:p>
+            <w:pPr>
+              <w:keepNext w:val="0"/>
+              <w:keepLines w:val="0"/>
+              <w:pageBreakBefore w:val="0"/>
+              <w:widowControl w:val="0"/>
+              <w:pBdr>
+                <w:top w:space="0" w:sz="0" w:val="nil"/>
+                <w:left w:space="0" w:sz="0" w:val="nil"/>
+                <w:bottom w:space="0" w:sz="0" w:val="nil"/>
+                <w:right w:space="0" w:sz="0" w:val="nil"/>
+                <w:between w:space="0" w:sz="0" w:val="nil"/>
+              </w:pBdr>
+              <w:shd w:fill="auto" w:val="clear"/>
+              <w:spacing w:after="0" w:before="0" w:line="240" w:lineRule="auto"/>
+              <w:ind w:left="0" w:right="0" w:firstLine="0"/>
+              <w:jc w:val="left"/>
+              <w:rPr/>
+            </w:pPr>
+            <w:r>
+              <w:rPr>
+                <w:rtl w:val="0"/>
+              </w:rPr>
+              <w:t xml:space="preserve">Scala</w:t>
+            </w:r>
+          </w:p>
+        </w:tc>
+        <w:tc>
+          <w:tcPr>
+            <w:shd w:fill="auto" w:val="clear"/>
+            <w:tcMar>
+              <w:top w:w="100.0" w:type="dxa"/>
+              <w:left w:w="100.0" w:type="dxa"/>
+              <w:bottom w:w="100.0" w:type="dxa"/>
+              <w:right w:w="100.0" w:type="dxa"/>
+            </w:tcMar>
+            <w:vAlign w:val="top"/>
+          </w:tcPr>
+          <w:p>
+            <w:pPr>
+              <w:keepNext w:val="0"/>
+              <w:keepLines w:val="0"/>
+              <w:pageBreakBefore w:val="0"/>
+              <w:widowControl w:val="0"/>
+              <w:pBdr>
+                <w:top w:space="0" w:sz="0" w:val="nil"/>
+                <w:left w:space="0" w:sz="0" w:val="nil"/>
+                <w:bottom w:space="0" w:sz="0" w:val="nil"/>
+                <w:right w:space="0" w:sz="0" w:val="nil"/>
+                <w:between w:space="0" w:sz="0" w:val="nil"/>
+              </w:pBdr>
+              <w:shd w:fill="auto" w:val="clear"/>
+              <w:spacing w:after="0" w:before="0" w:line="240" w:lineRule="auto"/>
+              <w:ind w:left="0" w:right="0" w:firstLine="0"/>
+              <w:jc w:val="left"/>
+              <w:rPr/>
+            </w:pPr>
+            <w:r>
+              <w:rPr>
+                <w:rtl w:val="0"/>
+              </w:rPr>
+              <w:t xml:space="preserve">SQL</w:t>
+            </w:r>
+          </w:p>
+        </w:tc>
+      </w:tr>
+      <w:tr>
+        <w:trPr>
+          <w:cantSplit w:val="0"/>
+          <w:tblHeader w:val="0"/>
+        </w:trPr>
+        <w:tc>
+          <w:tcPr>
+            <w:shd w:fill="auto" w:val="clear"/>
+            <w:tcMar>
+              <w:top w:w="0.0" w:type="dxa"/>
+              <w:left w:w="0.0" w:type="dxa"/>
+              <w:bottom w:w="0.0" w:type="dxa"/>
+              <w:right w:w="0.0" w:type="dxa"/>
+            </w:tcMar>
+            <w:vAlign w:val="center"/>
+          </w:tcPr>
+          <w:p>
+            <w:pPr>
+              <w:keepNext w:val="0"/>
+              <w:keepLines w:val="0"/>
+              <w:pageBreakBefore w:val="0"/>
+              <w:widowControl w:val="0"/>
+              <w:pBdr>
+                <w:top w:space="0" w:sz="0" w:val="nil"/>
+                <w:left w:space="0" w:sz="0" w:val="nil"/>
+                <w:bottom w:space="0" w:sz="0" w:val="nil"/>
+                <w:right w:space="0" w:sz="0" w:val="nil"/>
+                <w:between w:space="0" w:sz="0" w:val="nil"/>
+              </w:pBdr>
+              <w:shd w:fill="auto" w:val="clear"/>
+              <w:spacing w:after="0" w:before="0" w:line="240" w:lineRule="auto"/>
+              <w:ind w:left="0" w:right="0" w:firstLine="0"/>
+              <w:jc w:val="left"/>
+              <w:rPr>
+                <w:sz w:val="18"/>
+                <w:szCs w:val="18"/>
+              </w:rPr>
+            </w:pPr>
+            <w:r>
+              <w:rPr>
+                <w:sz w:val="18"/>
+                <w:szCs w:val="18"/>
+                <w:rtl w:val="0"/>
+              </w:rPr>
+              <w:t xml:space="preserve">Avantage</w:t>
+            </w:r>
+          </w:p>
+        </w:tc>
+        <w:tc>
+          <w:tcPr>
+            <w:shd w:fill="auto" w:val="clear"/>
+            <w:tcMar>
+              <w:top w:w="100.0" w:type="dxa"/>
+              <w:left w:w="100.0" w:type="dxa"/>
+              <w:bottom w:w="100.0" w:type="dxa"/>
+              <w:right w:w="100.0" w:type="dxa"/>
+            </w:tcMar>
+            <w:vAlign w:val="top"/>
+          </w:tcPr>
+          <w:p>
+            <w:pPr>
+              <w:keepNext w:val="0"/>
+              <w:keepLines w:val="0"/>
+              <w:pageBreakBefore w:val="0"/>
+              <w:widowControl w:val="0"/>
+              <w:pBdr>
+                <w:top w:space="0" w:sz="0" w:val="nil"/>
+                <w:left w:space="0" w:sz="0" w:val="nil"/>
+                <w:bottom w:space="0" w:sz="0" w:val="nil"/>
+                <w:right w:space="0" w:sz="0" w:val="nil"/>
+                <w:between w:space="0" w:sz="0" w:val="nil"/>
+              </w:pBdr>
+              <w:shd w:fill="auto" w:val="clear"/>
+              <w:spacing w:after="0" w:before="0" w:line="240" w:lineRule="auto"/>
+              <w:ind w:left="0" w:right="0" w:firstLine="0"/>
+              <w:jc w:val="left"/>
+              <w:rPr/>
+            </w:pPr>
+            <w:r>
+              <w:rPr>
+                <w:rtl w:val="0"/>
+              </w:rPr>
+              <w:t xml:space="preserve">Syntaxe simple, bonne flexibilité avec de nombreuses bibliothèques</w:t>
+            </w:r>
+          </w:p>
+        </w:tc>
+        <w:tc>
+          <w:tcPr>
+            <w:shd w:fill="auto" w:val="clear"/>
+            <w:tcMar>
+              <w:top w:w="100.0" w:type="dxa"/>
+              <w:left w:w="100.0" w:type="dxa"/>
+              <w:bottom w:w="100.0" w:type="dxa"/>
+              <w:right w:w="100.0" w:type="dxa"/>
+            </w:tcMar>
+            <w:vAlign w:val="top"/>
+          </w:tcPr>
+          <w:p>
+            <w:pPr>
+              <w:keepNext w:val="0"/>
+              <w:keepLines w:val="0"/>
+              <w:pageBreakBefore w:val="0"/>
+              <w:widowControl w:val="0"/>
+              <w:pBdr>
+                <w:top w:space="0" w:sz="0" w:val="nil"/>
+                <w:left w:space="0" w:sz="0" w:val="nil"/>
+                <w:bottom w:space="0" w:sz="0" w:val="nil"/>
+                <w:right w:space="0" w:sz="0" w:val="nil"/>
+                <w:between w:space="0" w:sz="0" w:val="nil"/>
+              </w:pBdr>
+              <w:shd w:fill="auto" w:val="clear"/>
+              <w:spacing w:after="0" w:before="0" w:line="240" w:lineRule="auto"/>
+              <w:ind w:left="0" w:right="0" w:firstLine="0"/>
+              <w:jc w:val="left"/>
+              <w:rPr/>
+            </w:pPr>
+            <w:r>
+              <w:rPr>
+                <w:rtl w:val="0"/>
+              </w:rPr>
+              <w:t xml:space="preserve">traitement parallèle, traitement distribués</w:t>
+            </w:r>
+          </w:p>
+        </w:tc>
+        <w:tc>
+          <w:tcPr>
+            <w:shd w:fill="auto" w:val="clear"/>
+            <w:tcMar>
+              <w:top w:w="100.0" w:type="dxa"/>
+              <w:left w:w="100.0" w:type="dxa"/>
+              <w:bottom w:w="100.0" w:type="dxa"/>
+              <w:right w:w="100.0" w:type="dxa"/>
+            </w:tcMar>
+            <w:vAlign w:val="top"/>
+          </w:tcPr>
+          <w:p>
+            <w:pPr>
+              <w:keepNext w:val="0"/>
+              <w:keepLines w:val="0"/>
+              <w:pageBreakBefore w:val="0"/>
+              <w:widowControl w:val="0"/>
+              <w:pBdr>
+                <w:top w:space="0" w:sz="0" w:val="nil"/>
+                <w:left w:space="0" w:sz="0" w:val="nil"/>
+                <w:bottom w:space="0" w:sz="0" w:val="nil"/>
+                <w:right w:space="0" w:sz="0" w:val="nil"/>
+                <w:between w:space="0" w:sz="0" w:val="nil"/>
+              </w:pBdr>
+              <w:shd w:fill="auto" w:val="clear"/>
+              <w:spacing w:after="0" w:before="0" w:line="240" w:lineRule="auto"/>
+              <w:ind w:left="0" w:right="0" w:firstLine="0"/>
+              <w:jc w:val="left"/>
+              <w:rPr/>
+            </w:pPr>
+            <w:r>
+              <w:rPr>
+                <w:rtl w:val="0"/>
+              </w:rPr>
+              <w:t xml:space="preserve">manipulation direct de bases relationnelles</w:t>
+              <w:br w:type="textWrapping"/>
+              <w:t xml:space="preserve">Technologie mature</w:t>
+            </w:r>
+          </w:p>
+        </w:tc>
+      </w:tr>
+      <w:tr>
+        <w:trPr>
+          <w:cantSplit w:val="0"/>
+          <w:tblHeader w:val="0"/>
+        </w:trPr>
+        <w:tc>
+          <w:tcPr>
+            <w:shd w:fill="auto" w:val="clear"/>
+            <w:tcMar>
+              <w:top w:w="0.0" w:type="dxa"/>
+              <w:left w:w="0.0" w:type="dxa"/>
+              <w:bottom w:w="0.0" w:type="dxa"/>
+              <w:right w:w="0.0" w:type="dxa"/>
+            </w:tcMar>
+            <w:vAlign w:val="center"/>
+          </w:tcPr>
+          <w:p>
+            <w:pPr>
+              <w:keepNext w:val="0"/>
+              <w:keepLines w:val="0"/>
+              <w:pageBreakBefore w:val="0"/>
+              <w:widowControl w:val="0"/>
+              <w:pBdr>
+                <w:top w:space="0" w:sz="0" w:val="nil"/>
+                <w:left w:space="0" w:sz="0" w:val="nil"/>
+                <w:bottom w:space="0" w:sz="0" w:val="nil"/>
+                <w:right w:space="0" w:sz="0" w:val="nil"/>
+                <w:between w:space="0" w:sz="0" w:val="nil"/>
+              </w:pBdr>
+              <w:shd w:fill="auto" w:val="clear"/>
+              <w:spacing w:after="0" w:before="0" w:line="240" w:lineRule="auto"/>
+              <w:ind w:left="0" w:right="0" w:firstLine="0"/>
+              <w:jc w:val="left"/>
+              <w:rPr>
+                <w:sz w:val="18"/>
+                <w:szCs w:val="18"/>
+              </w:rPr>
+            </w:pPr>
+            <w:r>
+              <w:rPr>
+                <w:sz w:val="18"/>
+                <w:szCs w:val="18"/>
+                <w:rtl w:val="0"/>
+              </w:rPr>
+              <w:t xml:space="preserve">Inconvénient</w:t>
+            </w:r>
+          </w:p>
+        </w:tc>
+        <w:tc>
+          <w:tcPr>
+            <w:shd w:fill="auto" w:val="clear"/>
+            <w:tcMar>
+              <w:top w:w="100.0" w:type="dxa"/>
+              <w:left w:w="100.0" w:type="dxa"/>
+              <w:bottom w:w="100.0" w:type="dxa"/>
+              <w:right w:w="100.0" w:type="dxa"/>
+            </w:tcMar>
+            <w:vAlign w:val="top"/>
+          </w:tcPr>
+          <w:p>
+            <w:pPr>
+              <w:keepNext w:val="0"/>
+              <w:keepLines w:val="0"/>
+              <w:pageBreakBefore w:val="0"/>
+              <w:widowControl w:val="0"/>
+              <w:pBdr>
+                <w:top w:space="0" w:sz="0" w:val="nil"/>
+                <w:left w:space="0" w:sz="0" w:val="nil"/>
+                <w:bottom w:space="0" w:sz="0" w:val="nil"/>
+                <w:right w:space="0" w:sz="0" w:val="nil"/>
+                <w:between w:space="0" w:sz="0" w:val="nil"/>
+              </w:pBdr>
+              <w:shd w:fill="auto" w:val="clear"/>
+              <w:spacing w:after="0" w:before="0" w:line="240" w:lineRule="auto"/>
+              <w:ind w:left="0" w:right="0" w:firstLine="0"/>
+              <w:jc w:val="left"/>
+              <w:rPr/>
+            </w:pPr>
+            <w:r>
+              <w:rPr>
+                <w:rtl w:val="0"/>
+              </w:rPr>
+              <w:t xml:space="preserve">moins performant que scala sur les traitement distribués</w:t>
+            </w:r>
+          </w:p>
+        </w:tc>
+        <w:tc>
+          <w:tcPr>
+            <w:shd w:fill="auto" w:val="clear"/>
+            <w:tcMar>
+              <w:top w:w="100.0" w:type="dxa"/>
+              <w:left w:w="100.0" w:type="dxa"/>
+              <w:bottom w:w="100.0" w:type="dxa"/>
+              <w:right w:w="100.0" w:type="dxa"/>
+            </w:tcMar>
+            <w:vAlign w:val="top"/>
+          </w:tcPr>
+          <w:p>
+            <w:pPr>
+              <w:keepNext w:val="0"/>
+              <w:keepLines w:val="0"/>
+              <w:pageBreakBefore w:val="0"/>
+              <w:widowControl w:val="0"/>
+              <w:pBdr>
+                <w:top w:space="0" w:sz="0" w:val="nil"/>
+                <w:left w:space="0" w:sz="0" w:val="nil"/>
+                <w:bottom w:space="0" w:sz="0" w:val="nil"/>
+                <w:right w:space="0" w:sz="0" w:val="nil"/>
+                <w:between w:space="0" w:sz="0" w:val="nil"/>
+              </w:pBdr>
+              <w:shd w:fill="auto" w:val="clear"/>
+              <w:spacing w:after="0" w:before="0" w:line="240" w:lineRule="auto"/>
+              <w:ind w:left="0" w:right="0" w:firstLine="0"/>
+              <w:jc w:val="left"/>
+              <w:rPr/>
+            </w:pPr>
+            <w:r>
+              <w:rPr>
+                <w:rtl w:val="0"/>
+              </w:rPr>
+              <w:t xml:space="preserve">complexité syntaxique, faible ressources pédagogique</w:t>
+            </w:r>
+          </w:p>
+        </w:tc>
+        <w:tc>
+          <w:tcPr>
+            <w:shd w:fill="auto" w:val="clear"/>
+            <w:tcMar>
+              <w:top w:w="100.0" w:type="dxa"/>
+              <w:left w:w="100.0" w:type="dxa"/>
+              <w:bottom w:w="100.0" w:type="dxa"/>
+              <w:right w:w="100.0" w:type="dxa"/>
+            </w:tcMar>
+            <w:vAlign w:val="top"/>
+          </w:tcPr>
+          <w:p>
+            <w:pPr>
+              <w:keepNext w:val="0"/>
+              <w:keepLines w:val="0"/>
+              <w:pageBreakBefore w:val="0"/>
+              <w:widowControl w:val="0"/>
+              <w:pBdr>
+                <w:top w:space="0" w:sz="0" w:val="nil"/>
+                <w:left w:space="0" w:sz="0" w:val="nil"/>
+                <w:bottom w:space="0" w:sz="0" w:val="nil"/>
+                <w:right w:space="0" w:sz="0" w:val="nil"/>
+                <w:between w:space="0" w:sz="0" w:val="nil"/>
+              </w:pBdr>
+              <w:shd w:fill="auto" w:val="clear"/>
+              <w:spacing w:after="0" w:before="0" w:line="240" w:lineRule="auto"/>
+              <w:ind w:left="0" w:right="0" w:firstLine="0"/>
+              <w:jc w:val="left"/>
+              <w:rPr/>
+            </w:pPr>
+            <w:r>
+              <w:rPr>
+                <w:rtl w:val="0"/>
+              </w:rPr>
+              <w:t xml:space="preserve">limité aux bases de données relationnelles</w:t>
+            </w:r>
+          </w:p>
+        </w:tc>
+      </w:tr>
+    </w:tbl>
+    <w:p>
+      <w:pPr>
+        <w:rPr/>
+      </w:pPr>
+      <w:r>
+        <w:rPr>
+          <w:rtl w:val="0"/>
+        </w:rPr>
+      </w:r>
+    </w:p>
+    <w:p>
+      <w:pPr>
+        <w:rPr/>
+      </w:pPr>
+      <w:r>
+        <w:rPr>
+          <w:rtl w:val="0"/>
+        </w:rPr>
+        <w:t xml:space="preserve">Comme nous l’avons vu précédemment, le système de gestion de bases de données contient un </w:t>
+      </w:r>
+      <w:r>
+        <w:rPr>
+          <w:rtl w:val="0"/>
+        </w:rPr>
+        <w:t xml:space="preserve">datalake</w:t>
+      </w:r>
+      <w:r>
+        <w:rPr>
+          <w:rtl w:val="0"/>
+        </w:rPr>
+        <w:t xml:space="preserve"> qui doit contenir tous types de données. Le SQL, ne fonctionnant que sur des bases de données relationnelles, va très vite poser des limites qui ne sont pas souhaitables dans notre application.</w:t>
+      </w:r>
+    </w:p>
+    <w:p>
+      <w:pPr>
+        <w:rPr/>
+      </w:pPr>
+      <w:r>
+        <w:rPr>
+          <w:rtl w:val="0"/>
+        </w:rPr>
+        <w:br w:type="textWrapping"/>
+        <w:t xml:space="preserve">Scala est un excellent outil avec ces traitements parallèles et distribués et aurait été très utile lors du chargement des 39 millions de données des relevés de prix de stations essences. Mais il faut retenir que ce changement n’a lieu qu'au premier lancement de l’application lorsque la collection de ces données est encore vide, afin de récupérer de l’année 2007 a 2025. Par la suite, le chargement se fait en journalier et les données se comptent simplement en milliers d’enregistrements par jour. Ce serait donc une complexification excessive de déployer Scala avec du traitements distribués pour ce cas d’usage.</w:t>
+      </w:r>
+    </w:p>
+    <w:p>
+      <w:pPr>
+        <w:rPr/>
+      </w:pPr>
+      <w:r>
+        <w:rPr>
+          <w:rtl w:val="0"/>
+        </w:rPr>
+      </w:r>
+    </w:p>
+    <w:p>
+      <w:pPr>
+        <w:rPr/>
+      </w:pPr>
+      <w:r>
+        <w:rPr>
+          <w:rtl w:val="0"/>
+        </w:rPr>
+        <w:t xml:space="preserve">Python, avec sa facilité d’utilisation, sa bonne documentation et ses nombreuses bibliothèques, semble donc être le candidat idéal pour cette application.Lors de la première exécution, un système de batch devra être mis en place pour éviter la saturation mémoire lors du chargement et transformations des 39 millions de données. Par la suite, il sera parfaitement adapté à la tâche demandée.</w:t>
+      </w:r>
+    </w:p>
+    <w:p>
+      <w:pPr>
+        <w:rPr/>
+      </w:pPr>
+      <w:r>
+        <w:rPr>
+          <w:rtl w:val="0"/>
+        </w:rPr>
+      </w:r>
+    </w:p>
+    <w:p>
+      <w:pPr>
+        <w:rPr/>
+      </w:pPr>
+      <w:r>
+        <w:rPr>
+          <w:rtl w:val="0"/>
+        </w:rPr>
+        <w:t xml:space="preserve">Il a ensuite fallu faire le choix entre Python Spark et Python Pandas.</w:t>
+      </w:r>
+    </w:p>
+    <w:p>
+      <w:pPr>
+        <w:rPr/>
+      </w:pPr>
+      <w:r>
+        <w:rPr>
+          <w:rtl w:val="0"/>
+        </w:rPr>
+        <w:t xml:space="preserve">Et de la même raison que pour Scala et Python, les avantages que propose Python Spark sont des fonctionnalités de traitement distribuées intéressantes lors du premier chargement, mais qui n’a plus d’utilité lors de tâches journalières.</w:t>
+      </w:r>
+    </w:p>
+    <w:p>
+      <w:pPr>
+        <w:rPr/>
+      </w:pPr>
+      <w:r>
+        <w:rPr>
+          <w:rtl w:val="0"/>
+        </w:rPr>
+        <w:t xml:space="preserve">Python Pandas semble donc être un meilleur candidat afin d’éviter la complexité excessive qui pourrait devenir source d’erreurs.</w:t>
+      </w:r>
+    </w:p>
+    <w:p>
+      <w:pPr>
+        <w:rPr/>
+      </w:pPr>
+      <w:r>
+        <w:rPr>
+          <w:rtl w:val="0"/>
+        </w:rPr>
+      </w:r>
+    </w:p>
+    <w:p>
+      <w:pPr>
+        <w:rPr/>
+      </w:pPr>
+      <w:r>
+        <w:rPr>
+          <w:rtl w:val="0"/>
+        </w:rPr>
+        <w:t xml:space="preserve">Le serveur Flask a aussi été choisi par rapport à Django car sur le projet, il n’y a pas de nécessité d’avoir un frontend ni d’interface administration.</w:t>
+      </w:r>
+    </w:p>
+    <w:p>
+      <w:pPr>
+        <w:rPr/>
+      </w:pPr>
+      <w:r>
+        <w:rPr>
+          <w:rtl w:val="0"/>
+        </w:rPr>
+        <w:t xml:space="preserve">Le choix de la simplification a donc été porté sur Flask, un framework pour API plus simple et flexible répondant aux cas d’usages demandés.</w:t>
+        <w:br w:type="textWrapping"/>
+      </w:r>
+    </w:p>
+    <w:p>
+      <w:pPr>
         <w:rPr>
           <w:color w:val="351c75"/>
           <w:sz w:val="24"/>
           <w:szCs w:val="24"/>
           <w:u w:val="single"/>
+        </w:rPr>
+      </w:pPr>
+      <w:r>
+        <w:rPr>
+          <w:rtl w:val="0"/>
+        </w:rPr>
+        <w:br w:type="textWrapping"/>
+      </w:r>
+      <w:r>
+        <w:rPr>
+          <w:color w:val="351c75"/>
+          <w:sz w:val="24"/>
+          <w:szCs w:val="24"/>
+          <w:u w:val="single"/>
+          <w:rtl w:val="0"/>
+        </w:rPr>
+        <w:t xml:space="preserve">C1.3.2 : Transformer les données à l’aide de langage de programmation ou en utilisant des outils dédiés (Talend, Spark…) afin d’obtenir des données nettoyées exploitables.</w:t>
+      </w:r>
+    </w:p>
+    <w:p>
+      <w:pPr>
+        <w:rPr>
+          <w:color w:val="351c75"/>
+          <w:sz w:val="24"/>
+          <w:szCs w:val="24"/>
+          <w:u w:val="single"/>
+        </w:rPr>
+      </w:pPr>
+      <w:r>
+        <w:rPr>
+          <w:rtl w:val="0"/>
+        </w:rPr>
+      </w:r>
+    </w:p>
+    <w:p>
+      <w:pPr>
+        <w:rPr/>
+      </w:pPr>
+      <w:r>
+        <w:rPr>
+          <w:rtl w:val="0"/>
+        </w:rPr>
+        <w:t xml:space="preserve">En premier lieu, une vérification en bases de données permet de connaître les dernières données existantes sur la collection des relevés de stations essences.</w:t>
+      </w:r>
+    </w:p>
+    <w:p>
+      <w:pPr>
+        <w:rPr/>
+      </w:pPr>
+      <w:r>
+        <w:rPr>
+          <w:rtl w:val="0"/>
+        </w:rPr>
+      </w:r>
+    </w:p>
+    <w:p>
+      <w:pPr>
+        <w:rPr/>
+      </w:pPr>
+      <w:r>
+        <w:rPr>
+          <w:rtl w:val="0"/>
+        </w:rPr>
+        <w:t xml:space="preserve">Ayant connaissance de ces dernières données existantes, on détermine les dates des données dont nous avons besoin, soit l’ensemble des données entre la dernière date chargée et la date d’aujourd’hui.</w:t>
+        <w:br w:type="textWrapping"/>
+        <w:t xml:space="preserve">Malheureusement, les données relevées par les stations essences sont récupérées par les fichiers zip en données annuel, et il n’y a pas de moyen existant pour ne récupérer que les dates voulues. Il faut donc récupérer la ou les années que nous souhaitons récupérer.</w:t>
+      </w:r>
+    </w:p>
+    <w:p>
+      <w:pPr>
+        <w:rPr/>
+      </w:pPr>
+      <w:r>
+        <w:rPr>
+          <w:rtl w:val="0"/>
+        </w:rPr>
+        <w:t xml:space="preserve">Par la suite, le ou les fichiers sont dézipper, puis transformé en fichier csv. Nous filtrons ensuite uniquement sur les dates voulues.</w:t>
+      </w:r>
+    </w:p>
+    <w:p>
+      <w:pPr>
+        <w:rPr/>
+      </w:pPr>
+      <w:r>
+        <w:rPr>
+          <w:rtl w:val="0"/>
+        </w:rPr>
+      </w:r>
+    </w:p>
+    <w:p>
+      <w:pPr>
+        <w:rPr/>
+      </w:pPr>
+      <w:r>
+        <w:rPr>
+          <w:rtl w:val="0"/>
+        </w:rPr>
+        <w:t xml:space="preserve">L'essentiel des transformations est ensuite réalisé en Python Pandas.</w:t>
+      </w:r>
+    </w:p>
+    <w:p>
+      <w:pPr>
+        <w:rPr/>
+      </w:pPr>
+      <w:r>
+        <w:rPr>
+          <w:rtl w:val="0"/>
+        </w:rPr>
+        <w:t xml:space="preserve">Un nettoyage de différentes colonnes est réalisé, comme par exemple le retrait des retour à la ligne sur la colonne “adresse”, l’ensemble des prix des essences en type float, la standardisation de 3 types de dates différentes suivant les années en une seule.</w:t>
+      </w:r>
+    </w:p>
+    <w:p>
+      <w:pPr>
+        <w:rPr/>
+      </w:pPr>
+      <w:r>
+        <w:rPr>
+          <w:rtl w:val="0"/>
+        </w:rPr>
+      </w:r>
+    </w:p>
+    <w:p>
+      <w:pPr>
+        <w:rPr/>
+      </w:pPr>
+      <w:r>
+        <w:rPr>
+          <w:rtl w:val="0"/>
+        </w:rPr>
+        <w:t xml:space="preserve">Je réalise le retrait de la station essence avec l’”id” "35200004" au code postal "35***", qui semble avoir été une erreur d’enregistrement étant donné qu’elle n’a jamais eu de relevé de prix d’essence, et n'apparaît qu’une seule fois en 2008.</w:t>
+      </w:r>
+    </w:p>
+    <w:p>
+      <w:pPr>
+        <w:rPr/>
+      </w:pPr>
+      <w:r>
+        <w:rPr>
+          <w:rtl w:val="0"/>
+        </w:rPr>
+      </w:r>
+    </w:p>
+    <w:p>
+      <w:pPr>
+        <w:rPr/>
+      </w:pPr>
+      <w:r>
+        <w:rPr>
+          <w:rtl w:val="0"/>
+        </w:rPr>
+      </w:r>
+    </w:p>
+    <w:p>
+      <w:pPr>
+        <w:rPr/>
+      </w:pPr>
+      <w:r>
+        <w:rPr>
+          <w:rtl w:val="0"/>
+        </w:rPr>
+        <w:t xml:space="preserve">Le prix des essences sont formatées en valeur de 500 à 2500 de la date de 2007 à 2021, puis de 0.5 à 2.5 de la date de 2022 à aujourd'hui. je formate donc l’ensemble des valeurs entre 0.5 et 2.5 dans un souci de logique métier.</w:t>
+        <w:br w:type="textWrapping"/>
+        <w:br w:type="textWrapping"/>
+        <w:t xml:space="preserve">Enfin, un problème de cohérence apparaît dans mon jeu de données.</w:t>
+        <w:br w:type="textWrapping"/>
+        <w:t xml:space="preserve">Les données relevées par les stations essences ne sont pas réellement les prix vendus, mais bien les prix affichés sur le panneau de présentation. Chaque modification sur le panneau est relevée de manière automatique et se retrouve dans le jeu de données. Il arrive donc des situations où les pompistes réalisent des tests sur leurs panneaux en affichant 0, 10 centimes ou 2 euros, et ces données finissent dans le jeu de données.</w:t>
+      </w:r>
+      <w:r>
+        <w:drawing>
+          <wp:anchor allowOverlap="1" behindDoc="0" distB="114300" distT="114300" distL="114300" distR="114300" hidden="0" layoutInCell="1" locked="0" relativeHeight="0" simplePos="0">
+            <wp:simplePos x="0" y="0"/>
+            <wp:positionH relativeFrom="column">
+              <wp:posOffset>85726</wp:posOffset>
+            </wp:positionH>
+            <wp:positionV relativeFrom="paragraph">
+              <wp:posOffset>1952625</wp:posOffset>
+            </wp:positionV>
+            <wp:extent cx="3967163" cy="2492458"/>
+            <wp:effectExtent b="0" l="0" r="0" t="0"/>
+            <wp:wrapTopAndBottom distB="114300" distT="114300"/>
+            <wp:docPr id="1" name="image4.png"/>
+            <a:graphic>
+              <a:graphicData uri="http://schemas.openxmlformats.org/drawingml/2006/picture">
+                <pic:pic>
+                  <pic:nvPicPr>
+                    <pic:cNvPr id="0" name="image4.png"/>
+                    <pic:cNvPicPr preferRelativeResize="0"/>
+                  </pic:nvPicPr>
+                  <pic:blipFill>
+                    <a:blip r:embed="rId13"/>
+                    <a:srcRect b="0" l="0" r="0" t="0"/>
+                    <a:stretch>
+                      <a:fillRect/>
+                    </a:stretch>
+                  </pic:blipFill>
+                  <pic:spPr>
+                    <a:xfrm>
+                      <a:off x="0" y="0"/>
+                      <a:ext cx="3967163" cy="2492458"/>
+                    </a:xfrm>
+                    <a:prstGeom prst="rect"/>
+                    <a:ln/>
+                  </pic:spPr>
+                </pic:pic>
+              </a:graphicData>
+            </a:graphic>
+          </wp:anchor>
+        </w:drawing>
+      </w:r>
+    </w:p>
+    <w:p>
+      <w:pPr>
+        <w:rPr/>
+      </w:pPr>
+      <w:r>
+        <w:rPr>
+          <w:rtl w:val="0"/>
+        </w:rPr>
+        <w:t xml:space="preserve">Heureusement, les données métiers des prix des essences sont très homogènes et pour chaque journée, le prix d’un type d’essence est relativement bien défini sur l’ensemble des stations essences de France, avec une amplitude de prix assez faible.</w:t>
+        <w:br w:type="textWrapping"/>
+        <w:br w:type="textWrapping"/>
+        <w:t xml:space="preserve">Il est donc très efficace de réaliser un écart type entre les valeurs pour une même journée et un même type d’essence, puis de retirer toutes les valeurs s’écartant un peu trop de cet écart type. Le résultat est très efficace.</w:t>
+        <w:br w:type="textWrapping"/>
+      </w:r>
+    </w:p>
+    <w:p>
+      <w:pPr>
+        <w:rPr/>
+      </w:pPr>
+      <w:r>
+        <w:rPr>
+          <w:rtl w:val="0"/>
+        </w:rPr>
+      </w:r>
+      <w:r>
+        <w:drawing>
+          <wp:anchor allowOverlap="1" behindDoc="0" distB="0" distT="0" distL="0" distR="0" hidden="0" layoutInCell="1" locked="0" relativeHeight="0" simplePos="0">
+            <wp:simplePos x="0" y="0"/>
+            <wp:positionH relativeFrom="column">
+              <wp:posOffset>19050</wp:posOffset>
+            </wp:positionH>
+            <wp:positionV relativeFrom="paragraph">
+              <wp:posOffset>17525</wp:posOffset>
+            </wp:positionV>
+            <wp:extent cx="4214813" cy="2602737"/>
+            <wp:effectExtent b="0" l="0" r="0" t="0"/>
+            <wp:wrapTopAndBottom distB="0" distT="0"/>
+            <wp:docPr id="2" name="image1.png"/>
+            <a:graphic>
+              <a:graphicData uri="http://schemas.openxmlformats.org/drawingml/2006/picture">
+                <pic:pic>
+                  <pic:nvPicPr>
+                    <pic:cNvPr id="0" name="image1.png"/>
+                    <pic:cNvPicPr preferRelativeResize="0"/>
+                  </pic:nvPicPr>
+                  <pic:blipFill>
+                    <a:blip r:embed="rId14"/>
+                    <a:srcRect b="0" l="0" r="0" t="0"/>
+                    <a:stretch>
+                      <a:fillRect/>
+                    </a:stretch>
+                  </pic:blipFill>
+                  <pic:spPr>
+                    <a:xfrm>
+                      <a:off x="0" y="0"/>
+                      <a:ext cx="4214813" cy="2602737"/>
+                    </a:xfrm>
+                    <a:prstGeom prst="rect"/>
+                    <a:ln/>
+                  </pic:spPr>
+                </pic:pic>
+              </a:graphicData>
+            </a:graphic>
+          </wp:anchor>
+        </w:drawing>
+      </w:r>
+    </w:p>
+    <w:p>
+      <w:pPr>
+        <w:rPr/>
+      </w:pPr>
+      <w:r>
+        <w:rPr>
+          <w:rtl w:val="0"/>
+        </w:rPr>
+        <w:t xml:space="preserve">Enfin, on réduit la taille du jeu de données en ne conservant que les dernières données de chaque journée pour chaque type d’essence et chaque station.</w:t>
+      </w:r>
+    </w:p>
+    <w:p>
+      <w:pPr>
+        <w:rPr/>
+      </w:pPr>
+      <w:r>
+        <w:rPr>
+          <w:rtl w:val="0"/>
+        </w:rPr>
+      </w:r>
+    </w:p>
+    <w:p>
+      <w:pPr>
+        <w:rPr/>
+      </w:pPr>
+      <w:r>
+        <w:rPr>
+          <w:rtl w:val="0"/>
+        </w:rPr>
+        <w:t xml:space="preserve">On divise ensuite le jeu de données en 2 dataframes différents.</w:t>
+      </w:r>
+    </w:p>
+    <w:p>
+      <w:pPr>
+        <w:rPr>
+          <w:i w:val="1"/>
+        </w:rPr>
+      </w:pPr>
+      <w:r>
+        <w:rPr>
+          <w:rtl w:val="0"/>
+        </w:rPr>
+        <w:t xml:space="preserve">Le premier sera les informations sur les stations essences avec les colonnes </w:t>
+      </w:r>
+      <w:r>
+        <w:rPr>
+          <w:i w:val="1"/>
+          <w:rtl w:val="0"/>
+        </w:rPr>
+        <w:t xml:space="preserve">'Id_station_essence', 'Adresse', 'Ville', 'Cp', 'Latitude', 'Longitude', 'Date'</w:t>
+      </w:r>
+    </w:p>
+    <w:p>
+      <w:pPr>
+        <w:rPr/>
+      </w:pPr>
+      <w:r>
+        <w:rPr>
+          <w:rtl w:val="0"/>
+        </w:rPr>
+        <w:t xml:space="preserve">Le second sera les informations de relevés des prix par stations essences avec les colonnes </w:t>
+      </w:r>
+    </w:p>
+    <w:p>
+      <w:pPr>
+        <w:rPr/>
+      </w:pPr>
+      <w:r>
+        <w:rPr>
+          <w:i w:val="1"/>
+          <w:rtl w:val="0"/>
+        </w:rPr>
+        <w:t xml:space="preserve">'Date', 'Id_station_essence', 'Nom', 'Valeur'</w:t>
+      </w:r>
+      <w:r>
+        <w:rPr>
+          <w:rtl w:val="0"/>
+        </w:rPr>
+        <w:t xml:space="preserve">  (la colonne </w:t>
+      </w:r>
+      <w:r>
+        <w:rPr>
+          <w:rtl w:val="0"/>
+        </w:rPr>
+        <w:t xml:space="preserve">Id_station_essence</w:t>
+      </w:r>
+      <w:r>
+        <w:rPr>
+          <w:rtl w:val="0"/>
+        </w:rPr>
+        <w:t xml:space="preserve"> permet de faire le lien avec le dataframe de station essence)</w:t>
+      </w:r>
+    </w:p>
+    <w:p>
+      <w:pPr>
+        <w:rPr/>
+      </w:pPr>
+      <w:r>
+        <w:rPr>
+          <w:rtl w:val="0"/>
+        </w:rPr>
+      </w:r>
+    </w:p>
+    <w:p>
+      <w:pPr>
+        <w:rPr/>
+      </w:pPr>
+      <w:r>
+        <w:rPr>
+          <w:rtl w:val="0"/>
+        </w:rPr>
+        <w:t xml:space="preserve">Les deux dataframes sont ensuite prêt à être exploités. Ils sont ensuite stockés vers leurs bases de données respectif:</w:t>
+      </w:r>
+    </w:p>
+    <w:p>
+      <w:pPr>
+        <w:numPr>
+          <w:ilvl w:val="0"/>
+          <w:numId w:val="1"/>
+        </w:numPr>
+        <w:ind w:left="720" w:hanging="360"/>
+        <w:rPr>
+          <w:u w:val="none"/>
+        </w:rPr>
+      </w:pPr>
+      <w:r>
+        <w:rPr>
+          <w:rtl w:val="0"/>
+        </w:rPr>
+        <w:t xml:space="preserve">“</w:t>
+      </w:r>
+      <w:r>
+        <w:rPr>
+          <w:rtl w:val="0"/>
+        </w:rPr>
+        <w:t xml:space="preserve">gas_stations_infos</w:t>
+      </w:r>
+      <w:r>
+        <w:rPr>
+          <w:rtl w:val="0"/>
+        </w:rPr>
+        <w:t xml:space="preserve">” pour les stations essences, sur un principe de mise à jour des données ou la donnée la plus récente prend le droit d’écriture.</w:t>
+      </w:r>
+    </w:p>
+    <w:p>
+      <w:pPr>
+        <w:numPr>
+          <w:ilvl w:val="0"/>
+          <w:numId w:val="1"/>
+        </w:numPr>
+        <w:ind w:left="720" w:hanging="360"/>
+        <w:rPr>
+          <w:u w:val="none"/>
+        </w:rPr>
+      </w:pPr>
+      <w:r>
+        <w:rPr>
+          <w:rtl w:val="0"/>
+        </w:rPr>
+        <w:t xml:space="preserve"> “gas_stations_price_logs_eur” pour les prix des essences qui sont stockés sur la base de données sur un système incrémental.</w:t>
+      </w:r>
+    </w:p>
+    <w:p>
+      <w:pPr>
+        <w:rPr/>
+      </w:pPr>
+      <w:r>
+        <w:rPr>
+          <w:rtl w:val="0"/>
+        </w:rPr>
+      </w:r>
+    </w:p>
+    <w:p>
+      <w:pPr>
+        <w:pStyle w:val="Heading1"/>
+        <w:rPr/>
+      </w:pPr>
+      <w:bookmarkStart w:colFirst="0" w:colLast="0" w:name="_iouoshj55hut" w:id="6"/>
+      <w:bookmarkEnd w:id="6"/>
+      <w:r>
+        <w:rPr>
+          <w:color w:val="351c75"/>
+          <w:sz w:val="24"/>
+          <w:szCs w:val="24"/>
+          <w:u w:val="single"/>
           <w:rtl w:val="0"/>
         </w:rPr>
         <w:t xml:space="preserve">C1.3.3 : Développer un processus ETL en identifiant les bénéfices des technologies ETL (ex : facilité de développement), en exploitant la technologie ETL préalablement sélectionnée afin d’automatiser l’extraction, la transformation et le chargement de données. </w:t>
@@ -4318,6 +5676,7 @@
         <w:rPr>
           <w:rtl w:val="0"/>
         </w:rPr>
+        <w:t xml:space="preserve">Ninja !</w:t>
       </w:r>
     </w:p>
     <w:p>
@@ -4330,8 +5689,8 @@
           <w:u w:val="single"/>
         </w:rPr>
       </w:pPr>
-      <w:bookmarkStart w:colFirst="0" w:colLast="0" w:name="_wu78rnjl1i7c" w:id="9"/>
-      <w:bookmarkEnd w:id="9"/>
+      <w:bookmarkStart w:colFirst="0" w:colLast="0" w:name="_wu78rnjl1i7c" w:id="7"/>
+      <w:bookmarkEnd w:id="7"/>
       <w:r>
         <w:rPr>
           <w:color w:val="351c75"/>
@@ -4368,8 +5727,8 @@
           <w:u w:val="single"/>
         </w:rPr>
       </w:pPr>
-      <w:bookmarkStart w:colFirst="0" w:colLast="0" w:name="_wbnmobkfxy4j" w:id="10"/>
-      <w:bookmarkEnd w:id="10"/>
+      <w:bookmarkStart w:colFirst="0" w:colLast="0" w:name="_wbnmobkfxy4j" w:id="8"/>
+      <w:bookmarkEnd w:id="8"/>
       <w:r>
         <w:rPr>
           <w:color w:val="351c75"/>
@@ -4396,8 +5755,8 @@
         <w:pStyle w:val="Heading1"/>
         <w:rPr/>
       </w:pPr>
-      <w:bookmarkStart w:colFirst="0" w:colLast="0" w:name="_mdwlf2lh30f9" w:id="11"/>
-      <w:bookmarkEnd w:id="11"/>
+      <w:bookmarkStart w:colFirst="0" w:colLast="0" w:name="_mdwlf2lh30f9" w:id="9"/>
+      <w:bookmarkEnd w:id="9"/>
       <w:r>
         <w:rPr>
           <w:color w:val="351c75"/>
@@ -4424,8 +5783,8 @@
           <w:u w:val="single"/>
         </w:rPr>
       </w:pPr>
-      <w:bookmarkStart w:colFirst="0" w:colLast="0" w:name="_z17r6lt5s45" w:id="12"/>
-      <w:bookmarkEnd w:id="12"/>
+      <w:bookmarkStart w:colFirst="0" w:colLast="0" w:name="_z17r6lt5s45" w:id="10"/>
+      <w:bookmarkEnd w:id="10"/>
       <w:r>
         <w:rPr>
           <w:rtl w:val="0"/>
@@ -4433,7 +5792,7 @@
       </w:r>
     </w:p>
     <w:sectPr>
-      <w:footerReference r:id="rId13" w:type="default"/>
+      <w:footerReference r:id="rId15" w:type="default"/>
       <w:pgSz w:h="16834" w:w="11909" w:orient="portrait"/>
       <w:pgMar w:bottom="1440" w:top="1440" w:left="1440" w:right="1440" w:header="720" w:footer="720"/>
       <w:pgNumType w:start="1"/>
@@ -4469,7 +5828,6 @@
       <w:tab/>
       <w:tab/>
       <w:tab/>
-      <w:t xml:space="preserve">    </w:t>
     </w:r>
     <w:r>
       <w:rPr/>
@@ -4488,7 +5846,121 @@
 </file>
 
 <file path=word/numbering.xml><?xml version="1.0" encoding="utf-8"?>
-<w:numbering xmlns:mc="http://schemas.openxmlformats.org/markup-compatibility/2006" xmlns:o="urn:schemas-microsoft-com:office:office" xmlns:r="http://schemas.openxmlformats.org/officeDocument/2006/relationships" xmlns:m="http://schemas.openxmlformats.org/officeDocument/2006/math" xmlns:v="urn:schemas-microsoft-com:vml" xmlns:wp="http://schemas.openxmlformats.org/drawingml/2006/wordprocessingDrawing" xmlns:w10="urn:schemas-microsoft-com:office:word" xmlns:w="http://schemas.openxmlformats.org/wordprocessingml/2006/main" xmlns:wne="http://schemas.microsoft.com/office/word/2006/wordml" xmlns:sl="http://schemas.openxmlformats.org/schemaLibrary/2006/main" xmlns:a="http://schemas.openxmlformats.org/drawingml/2006/main" xmlns:pic="http://schemas.openxmlformats.org/drawingml/2006/picture" xmlns:c="http://schemas.openxmlformats.org/drawingml/2006/chart" xmlns:lc="http://schemas.openxmlformats.org/drawingml/2006/lockedCanvas" xmlns:dgm="http://schemas.openxmlformats.org/drawingml/2006/diagram" xmlns:wps="http://schemas.microsoft.com/office/word/2010/wordprocessingShape" xmlns:wpg="http://schemas.microsoft.com/office/word/2010/wordprocessingGroup" xmlns:w14="http://schemas.microsoft.com/office/word/2010/wordml" xmlns:w15="http://schemas.microsoft.com/office/word/2012/wordml" xmlns:w16="http://schemas.microsoft.com/office/word/2018/wordml" xmlns:w16cex="http://schemas.microsoft.com/office/word/2018/wordml/cex" xmlns:w16cid="http://schemas.microsoft.com/office/word/2016/wordml/cid" xmlns="http://schemas.microsoft.com/office/tasks/2019/documenttasks" xmlns:cr="http://schemas.microsoft.com/office/comments/2020/reactions"/>
+<w:numbering xmlns:mc="http://schemas.openxmlformats.org/markup-compatibility/2006" xmlns:o="urn:schemas-microsoft-com:office:office" xmlns:r="http://schemas.openxmlformats.org/officeDocument/2006/relationships" xmlns:m="http://schemas.openxmlformats.org/officeDocument/2006/math" xmlns:v="urn:schemas-microsoft-com:vml" xmlns:wp="http://schemas.openxmlformats.org/drawingml/2006/wordprocessingDrawing" xmlns:w10="urn:schemas-microsoft-com:office:word" xmlns:w="http://schemas.openxmlformats.org/wordprocessingml/2006/main" xmlns:wne="http://schemas.microsoft.com/office/word/2006/wordml" xmlns:sl="http://schemas.openxmlformats.org/schemaLibrary/2006/main" xmlns:a="http://schemas.openxmlformats.org/drawingml/2006/main" xmlns:pic="http://schemas.openxmlformats.org/drawingml/2006/picture" xmlns:c="http://schemas.openxmlformats.org/drawingml/2006/chart" xmlns:lc="http://schemas.openxmlformats.org/drawingml/2006/lockedCanvas" xmlns:dgm="http://schemas.openxmlformats.org/drawingml/2006/diagram" xmlns:wps="http://schemas.microsoft.com/office/word/2010/wordprocessingShape" xmlns:wpg="http://schemas.microsoft.com/office/word/2010/wordprocessingGroup" xmlns:w14="http://schemas.microsoft.com/office/word/2010/wordml" xmlns:w15="http://schemas.microsoft.com/office/word/2012/wordml" xmlns:w16="http://schemas.microsoft.com/office/word/2018/wordml" xmlns:w16cex="http://schemas.microsoft.com/office/word/2018/wordml/cex" xmlns:w16cid="http://schemas.microsoft.com/office/word/2016/wordml/cid" xmlns="http://schemas.microsoft.com/office/tasks/2019/documenttasks" xmlns:cr="http://schemas.microsoft.com/office/comments/2020/reactions">
+  <w:abstractNum w:abstractNumId="1">
+    <w:lvl w:ilvl="0">
+      <w:start w:val="1"/>
+      <w:numFmt w:val="bullet"/>
+      <w:lvlText w:val="-"/>
+      <w:lvlJc w:val="left"/>
+      <w:pPr>
+        <w:ind w:left="720" w:hanging="360"/>
+      </w:pPr>
+      <w:rPr>
+        <w:u w:val="none"/>
+      </w:rPr>
+    </w:lvl>
+    <w:lvl w:ilvl="1">
+      <w:start w:val="1"/>
+      <w:numFmt w:val="bullet"/>
+      <w:lvlText w:val="-"/>
+      <w:lvlJc w:val="left"/>
+      <w:pPr>
+        <w:ind w:left="1440" w:hanging="360"/>
+      </w:pPr>
+      <w:rPr>
+        <w:u w:val="none"/>
+      </w:rPr>
+    </w:lvl>
+    <w:lvl w:ilvl="2">
+      <w:start w:val="1"/>
+      <w:numFmt w:val="bullet"/>
+      <w:lvlText w:val="-"/>
+      <w:lvlJc w:val="left"/>
+      <w:pPr>
+        <w:ind w:left="2160" w:hanging="360"/>
+      </w:pPr>
+      <w:rPr>
+        <w:u w:val="none"/>
+      </w:rPr>
+    </w:lvl>
+    <w:lvl w:ilvl="3">
+      <w:start w:val="1"/>
+      <w:numFmt w:val="bullet"/>
+      <w:lvlText w:val="-"/>
+      <w:lvlJc w:val="left"/>
+      <w:pPr>
+        <w:ind w:left="2880" w:hanging="360"/>
+      </w:pPr>
+      <w:rPr>
+        <w:u w:val="none"/>
+      </w:rPr>
+    </w:lvl>
+    <w:lvl w:ilvl="4">
+      <w:start w:val="1"/>
+      <w:numFmt w:val="bullet"/>
+      <w:lvlText w:val="-"/>
+      <w:lvlJc w:val="left"/>
+      <w:pPr>
+        <w:ind w:left="3600" w:hanging="360"/>
+      </w:pPr>
+      <w:rPr>
+        <w:u w:val="none"/>
+      </w:rPr>
+    </w:lvl>
+    <w:lvl w:ilvl="5">
+      <w:start w:val="1"/>
+      <w:numFmt w:val="bullet"/>
+      <w:lvlText w:val="-"/>
+      <w:lvlJc w:val="left"/>
+      <w:pPr>
+        <w:ind w:left="4320" w:hanging="360"/>
+      </w:pPr>
+      <w:rPr>
+        <w:u w:val="none"/>
+      </w:rPr>
+    </w:lvl>
+    <w:lvl w:ilvl="6">
+      <w:start w:val="1"/>
+      <w:numFmt w:val="bullet"/>
+      <w:lvlText w:val="-"/>
+      <w:lvlJc w:val="left"/>
+      <w:pPr>
+        <w:ind w:left="5040" w:hanging="360"/>
+      </w:pPr>
+      <w:rPr>
+        <w:u w:val="none"/>
+      </w:rPr>
+    </w:lvl>
+    <w:lvl w:ilvl="7">
+      <w:start w:val="1"/>
+      <w:numFmt w:val="bullet"/>
+      <w:lvlText w:val="-"/>
+      <w:lvlJc w:val="left"/>
+      <w:pPr>
+        <w:ind w:left="5760" w:hanging="360"/>
+      </w:pPr>
+      <w:rPr>
+        <w:u w:val="none"/>
+      </w:rPr>
+    </w:lvl>
+    <w:lvl w:ilvl="8">
+      <w:start w:val="1"/>
+      <w:numFmt w:val="bullet"/>
+      <w:lvlText w:val="-"/>
+      <w:lvlJc w:val="left"/>
+      <w:pPr>
+        <w:ind w:left="6480" w:hanging="360"/>
+      </w:pPr>
+      <w:rPr>
+        <w:u w:val="none"/>
+      </w:rPr>
+    </w:lvl>
+  </w:abstractNum>
+  <w:num w:numId="1">
+    <w:abstractNumId w:val="1"/>
+  </w:num>
+</w:numbering>
 </file>
 
 <file path=word/styles.xml><?xml version="1.0" encoding="utf-8"?>
@@ -4645,6 +6117,19 @@
     </w:rPr>
   </w:style>
   <w:style w:type="table" w:styleId="Table1">
+    <w:basedOn w:val="TableNormal"/>
+    <w:tblPr>
+      <w:tblStyleRowBandSize w:val="1"/>
+      <w:tblStyleColBandSize w:val="1"/>
+      <w:tblCellMar>
+        <w:top w:w="100.0" w:type="dxa"/>
+        <w:left w:w="100.0" w:type="dxa"/>
+        <w:bottom w:w="100.0" w:type="dxa"/>
+        <w:right w:w="100.0" w:type="dxa"/>
+      </w:tblCellMar>
+    </w:tblPr>
+  </w:style>
+  <w:style w:type="table" w:styleId="Table2">
     <w:basedOn w:val="TableNormal"/>
     <w:tblPr>
       <w:tblStyleRowBandSize w:val="1"/>

</xml_diff>